<commit_message>
ujedinjena tabela odluka i objasnjenja za 1 i 2 zadatak
</commit_message>
<xml_diff>
--- a/FM_grupa_500_zadatak_1.docx
+++ b/FM_grupa_500_zadatak_1.docx
@@ -918,6 +918,9 @@
       </w:r>
       <w:proofErr w:type="spellEnd"/>
       <w:r>
+        <w:t xml:space="preserve"> (Male)</w:t>
+      </w:r>
+      <w:r>
         <w:t xml:space="preserve"> </w:t>
       </w:r>
       <w:proofErr w:type="spellStart"/>
@@ -2510,12 +2513,570 @@
     </w:tbl>
     <w:p/>
     <w:p>
+      <w:proofErr w:type="spellStart"/>
+      <w:r>
+        <w:t>Ulazni</w:t>
+      </w:r>
+      <w:proofErr w:type="spellEnd"/>
+      <w:r>
+        <w:t xml:space="preserve"> </w:t>
+      </w:r>
+      <w:proofErr w:type="spellStart"/>
+      <w:r>
+        <w:t>parametri</w:t>
+      </w:r>
+      <w:proofErr w:type="spellEnd"/>
+      <w:r>
+        <w:t xml:space="preserve"> Age, Gender, Height, Weight </w:t>
+      </w:r>
+      <w:proofErr w:type="spellStart"/>
+      <w:r>
+        <w:t>su</w:t>
+      </w:r>
+      <w:proofErr w:type="spellEnd"/>
+      <w:r>
+        <w:t xml:space="preserve"> </w:t>
+      </w:r>
+      <w:proofErr w:type="spellStart"/>
+      <w:r>
+        <w:t>podijeljeni</w:t>
+      </w:r>
+      <w:proofErr w:type="spellEnd"/>
+      <w:r>
+        <w:t xml:space="preserve"> u </w:t>
+      </w:r>
+      <w:proofErr w:type="spellStart"/>
+      <w:r>
+        <w:t>particije</w:t>
+      </w:r>
+      <w:proofErr w:type="spellEnd"/>
+      <w:r>
+        <w:t xml:space="preserve"> </w:t>
+      </w:r>
+      <w:proofErr w:type="spellStart"/>
+      <w:r>
+        <w:t>gdje</w:t>
+      </w:r>
+      <w:proofErr w:type="spellEnd"/>
+      <w:r>
+        <w:t xml:space="preserve"> je </w:t>
+      </w:r>
+      <w:proofErr w:type="spellStart"/>
+      <w:r>
+        <w:t>iz</w:t>
+      </w:r>
+      <w:proofErr w:type="spellEnd"/>
+      <w:r>
+        <w:t xml:space="preserve"> </w:t>
+      </w:r>
+      <w:proofErr w:type="spellStart"/>
+      <w:r>
+        <w:t>svake</w:t>
+      </w:r>
+      <w:proofErr w:type="spellEnd"/>
+      <w:r>
+        <w:t xml:space="preserve"> </w:t>
+      </w:r>
+      <w:proofErr w:type="spellStart"/>
+      <w:r>
+        <w:t>particije</w:t>
+      </w:r>
+      <w:proofErr w:type="spellEnd"/>
+      <w:r>
+        <w:t xml:space="preserve"> </w:t>
+      </w:r>
+      <w:proofErr w:type="spellStart"/>
+      <w:r>
+        <w:t>uzeta</w:t>
+      </w:r>
+      <w:proofErr w:type="spellEnd"/>
+      <w:r>
+        <w:t xml:space="preserve"> </w:t>
+      </w:r>
+      <w:proofErr w:type="spellStart"/>
+      <w:r>
+        <w:t>jedna</w:t>
+      </w:r>
+      <w:proofErr w:type="spellEnd"/>
+      <w:r>
+        <w:t xml:space="preserve"> </w:t>
+      </w:r>
+      <w:proofErr w:type="spellStart"/>
+      <w:r>
+        <w:t>ulazna</w:t>
+      </w:r>
+      <w:proofErr w:type="spellEnd"/>
+      <w:r>
+        <w:t xml:space="preserve"> </w:t>
+      </w:r>
+      <w:proofErr w:type="spellStart"/>
+      <w:r>
+        <w:t>vrijednost</w:t>
+      </w:r>
+      <w:proofErr w:type="spellEnd"/>
+      <w:r>
+        <w:t xml:space="preserve"> za </w:t>
+      </w:r>
+      <w:proofErr w:type="spellStart"/>
+      <w:r>
+        <w:t>testiranje</w:t>
+      </w:r>
+      <w:proofErr w:type="spellEnd"/>
+      <w:r>
+        <w:t xml:space="preserve"> </w:t>
+      </w:r>
+      <w:proofErr w:type="spellStart"/>
+      <w:r>
+        <w:t>kako</w:t>
+      </w:r>
+      <w:proofErr w:type="spellEnd"/>
+      <w:r>
+        <w:t xml:space="preserve"> bi se </w:t>
+      </w:r>
+      <w:proofErr w:type="spellStart"/>
+      <w:r>
+        <w:t>ostvarila</w:t>
+      </w:r>
+      <w:proofErr w:type="spellEnd"/>
+      <w:r>
+        <w:t xml:space="preserve"> 100% </w:t>
+      </w:r>
+      <w:proofErr w:type="spellStart"/>
+      <w:r>
+        <w:t>pokrivenost</w:t>
+      </w:r>
+      <w:proofErr w:type="spellEnd"/>
+      <w:r>
+        <w:t xml:space="preserve">. Gender se </w:t>
+      </w:r>
+      <w:proofErr w:type="spellStart"/>
+      <w:r>
+        <w:t>ponasa</w:t>
+      </w:r>
+      <w:proofErr w:type="spellEnd"/>
+      <w:r>
+        <w:t xml:space="preserve"> </w:t>
+      </w:r>
+      <w:proofErr w:type="spellStart"/>
+      <w:r>
+        <w:t>drugacije</w:t>
+      </w:r>
+      <w:proofErr w:type="spellEnd"/>
+      <w:r>
+        <w:t xml:space="preserve"> u </w:t>
+      </w:r>
+      <w:proofErr w:type="spellStart"/>
+      <w:r>
+        <w:t>odnosu</w:t>
+      </w:r>
+      <w:proofErr w:type="spellEnd"/>
+      <w:r>
+        <w:t xml:space="preserve"> </w:t>
+      </w:r>
+      <w:proofErr w:type="spellStart"/>
+      <w:r>
+        <w:t>na</w:t>
+      </w:r>
+      <w:proofErr w:type="spellEnd"/>
+      <w:r>
+        <w:t xml:space="preserve"> </w:t>
+      </w:r>
+      <w:proofErr w:type="spellStart"/>
+      <w:r>
+        <w:t>ostale</w:t>
+      </w:r>
+      <w:proofErr w:type="spellEnd"/>
+      <w:r>
+        <w:t xml:space="preserve"> </w:t>
+      </w:r>
+      <w:proofErr w:type="spellStart"/>
+      <w:r>
+        <w:t>parametre</w:t>
+      </w:r>
+      <w:proofErr w:type="spellEnd"/>
+      <w:r>
+        <w:t xml:space="preserve"> </w:t>
+      </w:r>
+      <w:proofErr w:type="spellStart"/>
+      <w:r>
+        <w:t>jer</w:t>
+      </w:r>
+      <w:proofErr w:type="spellEnd"/>
+      <w:r>
+        <w:t xml:space="preserve"> se </w:t>
+      </w:r>
+      <w:proofErr w:type="spellStart"/>
+      <w:r>
+        <w:t>ulazna</w:t>
+      </w:r>
+      <w:proofErr w:type="spellEnd"/>
+      <w:r>
+        <w:t xml:space="preserve"> </w:t>
+      </w:r>
+      <w:proofErr w:type="spellStart"/>
+      <w:r>
+        <w:t>vrijednost</w:t>
+      </w:r>
+      <w:proofErr w:type="spellEnd"/>
+      <w:r>
+        <w:t xml:space="preserve"> </w:t>
+      </w:r>
+      <w:proofErr w:type="spellStart"/>
+      <w:r>
+        <w:t>selektuje</w:t>
+      </w:r>
+      <w:proofErr w:type="spellEnd"/>
+      <w:r>
+        <w:t xml:space="preserve"> </w:t>
+      </w:r>
+      <w:proofErr w:type="spellStart"/>
+      <w:r>
+        <w:t>pomocu</w:t>
+      </w:r>
+      <w:proofErr w:type="spellEnd"/>
+      <w:r>
+        <w:t xml:space="preserve"> radio </w:t>
+      </w:r>
+      <w:proofErr w:type="spellStart"/>
+      <w:r>
+        <w:t>dugmadi</w:t>
+      </w:r>
+      <w:proofErr w:type="spellEnd"/>
+      <w:r>
+        <w:t xml:space="preserve"> </w:t>
+      </w:r>
+      <w:proofErr w:type="spellStart"/>
+      <w:r>
+        <w:t>gdje</w:t>
+      </w:r>
+      <w:proofErr w:type="spellEnd"/>
+      <w:r>
+        <w:t xml:space="preserve"> je </w:t>
+      </w:r>
+      <w:proofErr w:type="spellStart"/>
+      <w:r>
+        <w:t>moguce</w:t>
+      </w:r>
+      <w:proofErr w:type="spellEnd"/>
+      <w:r>
+        <w:t xml:space="preserve"> </w:t>
+      </w:r>
+      <w:proofErr w:type="spellStart"/>
+      <w:r>
+        <w:t>odabrati</w:t>
+      </w:r>
+      <w:proofErr w:type="spellEnd"/>
+      <w:r>
+        <w:t xml:space="preserve"> </w:t>
+      </w:r>
+      <w:proofErr w:type="spellStart"/>
+      <w:r>
+        <w:t>jednu</w:t>
+      </w:r>
+      <w:proofErr w:type="spellEnd"/>
+      <w:r>
+        <w:t xml:space="preserve"> </w:t>
+      </w:r>
+      <w:proofErr w:type="spellStart"/>
+      <w:r>
+        <w:t>od</w:t>
+      </w:r>
+      <w:proofErr w:type="spellEnd"/>
+      <w:r>
+        <w:t xml:space="preserve"> </w:t>
+      </w:r>
+      <w:proofErr w:type="spellStart"/>
+      <w:r>
+        <w:t>dvije</w:t>
+      </w:r>
+      <w:proofErr w:type="spellEnd"/>
+      <w:r>
+        <w:t xml:space="preserve"> </w:t>
+      </w:r>
+      <w:proofErr w:type="spellStart"/>
+      <w:r>
+        <w:t>opcije</w:t>
+      </w:r>
+      <w:proofErr w:type="spellEnd"/>
+      <w:r>
+        <w:t xml:space="preserve"> (</w:t>
+      </w:r>
+      <w:r>
+        <w:t xml:space="preserve">Male </w:t>
+      </w:r>
+      <w:proofErr w:type="spellStart"/>
+      <w:r>
+        <w:t>i</w:t>
+      </w:r>
+      <w:proofErr w:type="spellEnd"/>
+      <w:r>
+        <w:t xml:space="preserve"> Female</w:t>
+      </w:r>
+      <w:r>
+        <w:t xml:space="preserve">) </w:t>
+      </w:r>
+      <w:proofErr w:type="spellStart"/>
+      <w:r>
+        <w:t>i</w:t>
+      </w:r>
+      <w:proofErr w:type="spellEnd"/>
+      <w:r>
+        <w:t xml:space="preserve"> </w:t>
+      </w:r>
+      <w:proofErr w:type="spellStart"/>
+      <w:r>
+        <w:t>zato</w:t>
+      </w:r>
+      <w:proofErr w:type="spellEnd"/>
+      <w:r>
+        <w:t xml:space="preserve"> </w:t>
+      </w:r>
+      <w:proofErr w:type="spellStart"/>
+      <w:r>
+        <w:t>ima</w:t>
+      </w:r>
+      <w:proofErr w:type="spellEnd"/>
+      <w:r>
+        <w:t xml:space="preserve"> </w:t>
+      </w:r>
+      <w:proofErr w:type="spellStart"/>
+      <w:r>
+        <w:t>dvije</w:t>
+      </w:r>
+      <w:proofErr w:type="spellEnd"/>
+      <w:r>
+        <w:t xml:space="preserve"> </w:t>
+      </w:r>
+      <w:proofErr w:type="spellStart"/>
+      <w:r>
+        <w:t>vazece</w:t>
+      </w:r>
+      <w:proofErr w:type="spellEnd"/>
+      <w:r>
+        <w:t xml:space="preserve"> </w:t>
+      </w:r>
+      <w:proofErr w:type="spellStart"/>
+      <w:proofErr w:type="gramStart"/>
+      <w:r>
+        <w:t>particije</w:t>
+      </w:r>
+      <w:proofErr w:type="spellEnd"/>
+      <w:r>
+        <w:t xml:space="preserve">  </w:t>
+      </w:r>
+      <w:proofErr w:type="spellStart"/>
+      <w:r>
+        <w:t>cije</w:t>
+      </w:r>
+      <w:proofErr w:type="spellEnd"/>
+      <w:proofErr w:type="gramEnd"/>
+      <w:r>
+        <w:t xml:space="preserve"> </w:t>
+      </w:r>
+      <w:proofErr w:type="spellStart"/>
+      <w:r>
+        <w:t>ulazne</w:t>
+      </w:r>
+      <w:proofErr w:type="spellEnd"/>
+      <w:r>
+        <w:t xml:space="preserve"> </w:t>
+      </w:r>
+      <w:proofErr w:type="spellStart"/>
+      <w:r>
+        <w:t>vrijednosti</w:t>
+      </w:r>
+      <w:proofErr w:type="spellEnd"/>
+      <w:r>
+        <w:t xml:space="preserve"> </w:t>
+      </w:r>
+      <w:proofErr w:type="spellStart"/>
+      <w:r>
+        <w:t>odgovaraju</w:t>
+      </w:r>
+      <w:proofErr w:type="spellEnd"/>
+      <w:r>
+        <w:t xml:space="preserve"> </w:t>
+      </w:r>
+      <w:proofErr w:type="spellStart"/>
+      <w:r>
+        <w:t>ponudjenim</w:t>
+      </w:r>
+      <w:proofErr w:type="spellEnd"/>
+      <w:r>
+        <w:t xml:space="preserve"> </w:t>
+      </w:r>
+      <w:proofErr w:type="spellStart"/>
+      <w:r>
+        <w:t>opcijama</w:t>
+      </w:r>
+      <w:proofErr w:type="spellEnd"/>
+      <w:r>
+        <w:t xml:space="preserve">. </w:t>
+      </w:r>
+      <w:proofErr w:type="spellStart"/>
+      <w:r>
+        <w:t>Ostali</w:t>
+      </w:r>
+      <w:proofErr w:type="spellEnd"/>
+      <w:r>
+        <w:t xml:space="preserve"> </w:t>
+      </w:r>
+      <w:proofErr w:type="spellStart"/>
+      <w:r>
+        <w:t>parametri</w:t>
+      </w:r>
+      <w:proofErr w:type="spellEnd"/>
+      <w:r>
+        <w:t xml:space="preserve"> se </w:t>
+      </w:r>
+      <w:proofErr w:type="spellStart"/>
+      <w:r>
+        <w:t>ponasaju</w:t>
+      </w:r>
+      <w:proofErr w:type="spellEnd"/>
+      <w:r>
+        <w:t xml:space="preserve"> </w:t>
+      </w:r>
+      <w:proofErr w:type="spellStart"/>
+      <w:r>
+        <w:t>skoro</w:t>
+      </w:r>
+      <w:proofErr w:type="spellEnd"/>
+      <w:r>
+        <w:t xml:space="preserve"> </w:t>
+      </w:r>
+      <w:proofErr w:type="spellStart"/>
+      <w:r>
+        <w:t>identicno</w:t>
+      </w:r>
+      <w:proofErr w:type="spellEnd"/>
+      <w:r>
+        <w:t xml:space="preserve">, Age </w:t>
+      </w:r>
+      <w:proofErr w:type="spellStart"/>
+      <w:r>
+        <w:t>ima</w:t>
+      </w:r>
+      <w:proofErr w:type="spellEnd"/>
+      <w:r>
+        <w:t xml:space="preserve"> </w:t>
+      </w:r>
+      <w:proofErr w:type="spellStart"/>
+      <w:r>
+        <w:t>drugaciji</w:t>
+      </w:r>
+      <w:proofErr w:type="spellEnd"/>
+      <w:r>
+        <w:t xml:space="preserve"> </w:t>
+      </w:r>
+      <w:proofErr w:type="spellStart"/>
+      <w:r>
+        <w:t>opseg</w:t>
+      </w:r>
+      <w:proofErr w:type="spellEnd"/>
+      <w:r>
+        <w:t xml:space="preserve"> </w:t>
+      </w:r>
+      <w:proofErr w:type="spellStart"/>
+      <w:r>
+        <w:t>validnih</w:t>
+      </w:r>
+      <w:proofErr w:type="spellEnd"/>
+      <w:r>
+        <w:t xml:space="preserve"> </w:t>
+      </w:r>
+      <w:proofErr w:type="spellStart"/>
+      <w:r>
+        <w:t>vrijednosti</w:t>
+      </w:r>
+      <w:proofErr w:type="spellEnd"/>
+      <w:r>
+        <w:t xml:space="preserve"> (</w:t>
+      </w:r>
+      <w:proofErr w:type="spellStart"/>
+      <w:r>
+        <w:t>brojevi</w:t>
+      </w:r>
+      <w:proofErr w:type="spellEnd"/>
+      <w:r>
+        <w:t xml:space="preserve"> od 2 do 120), </w:t>
+      </w:r>
+      <w:proofErr w:type="spellStart"/>
+      <w:r>
+        <w:t>dok</w:t>
+      </w:r>
+      <w:proofErr w:type="spellEnd"/>
+      <w:r>
+        <w:t xml:space="preserve"> </w:t>
+      </w:r>
+      <w:r>
+        <w:t>H</w:t>
+      </w:r>
+      <w:r>
+        <w:t xml:space="preserve">eight </w:t>
+      </w:r>
+      <w:proofErr w:type="spellStart"/>
+      <w:r>
+        <w:t>i</w:t>
+      </w:r>
+      <w:proofErr w:type="spellEnd"/>
+      <w:r>
+        <w:t xml:space="preserve"> Weight </w:t>
+      </w:r>
+      <w:proofErr w:type="spellStart"/>
+      <w:r>
+        <w:t>prihvataju</w:t>
+      </w:r>
+      <w:proofErr w:type="spellEnd"/>
+      <w:r>
+        <w:t xml:space="preserve"> </w:t>
+      </w:r>
+      <w:proofErr w:type="spellStart"/>
+      <w:r>
+        <w:t>brojeve</w:t>
+      </w:r>
+      <w:proofErr w:type="spellEnd"/>
+      <w:r>
+        <w:t xml:space="preserve"> </w:t>
+      </w:r>
+      <w:proofErr w:type="spellStart"/>
+      <w:r>
+        <w:t>vece</w:t>
+      </w:r>
+      <w:proofErr w:type="spellEnd"/>
+      <w:r>
+        <w:t xml:space="preserve"> </w:t>
+      </w:r>
+      <w:proofErr w:type="spellStart"/>
+      <w:r>
+        <w:t>od</w:t>
+      </w:r>
+      <w:proofErr w:type="spellEnd"/>
+      <w:r>
+        <w:t xml:space="preserve"> </w:t>
+      </w:r>
+      <w:proofErr w:type="spellStart"/>
+      <w:r>
+        <w:t>nule</w:t>
+      </w:r>
+      <w:proofErr w:type="spellEnd"/>
+      <w:r>
+        <w:t>.</w:t>
+      </w:r>
+    </w:p>
+    <w:p>
+      <w:r>
+        <w:br w:type="page"/>
+      </w:r>
+    </w:p>
+    <w:p>
       <w:pPr>
         <w:pStyle w:val="Heading1"/>
         <w:jc w:val="center"/>
       </w:pPr>
       <w:bookmarkStart w:id="2" w:name="_Toc218269471"/>
       <w:r>
+        <w:lastRenderedPageBreak/>
         <w:t xml:space="preserve">Analiza </w:t>
       </w:r>
       <w:proofErr w:type="spellStart"/>
@@ -2681,22 +3242,18 @@
         </w:tc>
       </w:tr>
       <w:tr>
-        <w:trPr>
-          <w:trHeight w:val="150"/>
-        </w:trPr>
         <w:tc>
           <w:tcPr>
             <w:cnfStyle w:val="001000000000" w:firstRow="0" w:lastRow="0" w:firstColumn="1" w:lastColumn="0" w:oddVBand="0" w:evenVBand="0" w:oddHBand="0" w:evenHBand="0" w:firstRowFirstColumn="0" w:firstRowLastColumn="0" w:lastRowFirstColumn="0" w:lastRowLastColumn="0"/>
             <w:tcW w:w="3116" w:type="dxa"/>
-            <w:vMerge w:val="restart"/>
-            <w:vAlign w:val="center"/>
-          </w:tcPr>
-          <w:p>
-            <w:pPr>
-              <w:jc w:val="center"/>
-            </w:pPr>
-            <w:r>
-              <w:t>Gender</w:t>
+            <w:vAlign w:val="center"/>
+          </w:tcPr>
+          <w:p>
+            <w:pPr>
+              <w:jc w:val="center"/>
+            </w:pPr>
+            <w:r>
+              <w:t>Height</w:t>
             </w:r>
           </w:p>
         </w:tc>
@@ -2710,8 +3267,13 @@
               <w:jc w:val="center"/>
               <w:cnfStyle w:val="000000000000" w:firstRow="0" w:lastRow="0" w:firstColumn="0" w:lastColumn="0" w:oddVBand="0" w:evenVBand="0" w:oddHBand="0" w:evenHBand="0" w:firstRowFirstColumn="0" w:firstRowLastColumn="0" w:lastRowFirstColumn="0" w:lastRowLastColumn="0"/>
             </w:pPr>
-            <w:r>
-              <w:t>Male</w:t>
+            <w:proofErr w:type="spellStart"/>
+            <w:r>
+              <w:t>Brojevi</w:t>
+            </w:r>
+            <w:proofErr w:type="spellEnd"/>
+            <w:r>
+              <w:t xml:space="preserve"> &gt;= 1</w:t>
             </w:r>
           </w:p>
         </w:tc>
@@ -2726,108 +3288,10 @@
               <w:cnfStyle w:val="000000000000" w:firstRow="0" w:lastRow="0" w:firstColumn="0" w:lastColumn="0" w:oddVBand="0" w:evenVBand="0" w:oddHBand="0" w:evenHBand="0" w:firstRowFirstColumn="0" w:firstRowLastColumn="0" w:lastRowFirstColumn="0" w:lastRowLastColumn="0"/>
             </w:pPr>
             <w:r>
-              <w:t>Male(v)</w:t>
-            </w:r>
-          </w:p>
-        </w:tc>
-      </w:tr>
-      <w:tr>
-        <w:trPr>
-          <w:cnfStyle w:val="000000100000" w:firstRow="0" w:lastRow="0" w:firstColumn="0" w:lastColumn="0" w:oddVBand="0" w:evenVBand="0" w:oddHBand="1" w:evenHBand="0" w:firstRowFirstColumn="0" w:firstRowLastColumn="0" w:lastRowFirstColumn="0" w:lastRowLastColumn="0"/>
-          <w:trHeight w:val="150"/>
-        </w:trPr>
-        <w:tc>
-          <w:tcPr>
-            <w:cnfStyle w:val="001000000000" w:firstRow="0" w:lastRow="0" w:firstColumn="1" w:lastColumn="0" w:oddVBand="0" w:evenVBand="0" w:oddHBand="0" w:evenHBand="0" w:firstRowFirstColumn="0" w:firstRowLastColumn="0" w:lastRowFirstColumn="0" w:lastRowLastColumn="0"/>
-            <w:tcW w:w="3116" w:type="dxa"/>
-            <w:vMerge/>
-            <w:vAlign w:val="center"/>
-          </w:tcPr>
-          <w:p>
-            <w:pPr>
-              <w:jc w:val="center"/>
-            </w:pPr>
-          </w:p>
-        </w:tc>
-        <w:tc>
-          <w:tcPr>
-            <w:tcW w:w="3117" w:type="dxa"/>
-            <w:vAlign w:val="center"/>
-          </w:tcPr>
-          <w:p>
-            <w:pPr>
-              <w:jc w:val="center"/>
-              <w:cnfStyle w:val="000000100000" w:firstRow="0" w:lastRow="0" w:firstColumn="0" w:lastColumn="0" w:oddVBand="0" w:evenVBand="0" w:oddHBand="1" w:evenHBand="0" w:firstRowFirstColumn="0" w:firstRowLastColumn="0" w:lastRowFirstColumn="0" w:lastRowLastColumn="0"/>
-            </w:pPr>
-            <w:r>
-              <w:t>Female</w:t>
-            </w:r>
-          </w:p>
-        </w:tc>
-        <w:tc>
-          <w:tcPr>
-            <w:tcW w:w="3117" w:type="dxa"/>
-            <w:vAlign w:val="center"/>
-          </w:tcPr>
-          <w:p>
-            <w:pPr>
-              <w:jc w:val="center"/>
-              <w:cnfStyle w:val="000000100000" w:firstRow="0" w:lastRow="0" w:firstColumn="0" w:lastColumn="0" w:oddVBand="0" w:evenVBand="0" w:oddHBand="1" w:evenHBand="0" w:firstRowFirstColumn="0" w:firstRowLastColumn="0" w:lastRowFirstColumn="0" w:lastRowLastColumn="0"/>
-            </w:pPr>
-            <w:r>
-              <w:t>Female(v)</w:t>
-            </w:r>
-          </w:p>
-        </w:tc>
-      </w:tr>
-      <w:tr>
-        <w:tc>
-          <w:tcPr>
-            <w:cnfStyle w:val="001000000000" w:firstRow="0" w:lastRow="0" w:firstColumn="1" w:lastColumn="0" w:oddVBand="0" w:evenVBand="0" w:oddHBand="0" w:evenHBand="0" w:firstRowFirstColumn="0" w:firstRowLastColumn="0" w:lastRowFirstColumn="0" w:lastRowLastColumn="0"/>
-            <w:tcW w:w="3116" w:type="dxa"/>
-            <w:vAlign w:val="center"/>
-          </w:tcPr>
-          <w:p>
-            <w:pPr>
-              <w:jc w:val="center"/>
-            </w:pPr>
-            <w:r>
-              <w:t>Height</w:t>
-            </w:r>
-          </w:p>
-        </w:tc>
-        <w:tc>
-          <w:tcPr>
-            <w:tcW w:w="3117" w:type="dxa"/>
-            <w:vAlign w:val="center"/>
-          </w:tcPr>
-          <w:p>
-            <w:pPr>
-              <w:jc w:val="center"/>
-              <w:cnfStyle w:val="000000000000" w:firstRow="0" w:lastRow="0" w:firstColumn="0" w:lastColumn="0" w:oddVBand="0" w:evenVBand="0" w:oddHBand="0" w:evenHBand="0" w:firstRowFirstColumn="0" w:firstRowLastColumn="0" w:lastRowFirstColumn="0" w:lastRowLastColumn="0"/>
-            </w:pPr>
-            <w:proofErr w:type="spellStart"/>
-            <w:r>
-              <w:t>Brojevi</w:t>
-            </w:r>
-            <w:proofErr w:type="spellEnd"/>
-            <w:r>
-              <w:t xml:space="preserve"> &gt;= 1</w:t>
-            </w:r>
-          </w:p>
-        </w:tc>
-        <w:tc>
-          <w:tcPr>
-            <w:tcW w:w="3117" w:type="dxa"/>
-            <w:vAlign w:val="center"/>
-          </w:tcPr>
-          <w:p>
-            <w:pPr>
-              <w:jc w:val="center"/>
-              <w:cnfStyle w:val="000000000000" w:firstRow="0" w:lastRow="0" w:firstColumn="0" w:lastColumn="0" w:oddVBand="0" w:evenVBand="0" w:oddHBand="0" w:evenHBand="0" w:firstRowFirstColumn="0" w:firstRowLastColumn="0" w:lastRowFirstColumn="0" w:lastRowLastColumn="0"/>
-            </w:pPr>
-            <w:r>
               <w:t>0(n), 1(v)</w:t>
+            </w:r>
+            <w:r>
+              <w:t>, 2(v)</w:t>
             </w:r>
           </w:p>
         </w:tc>
@@ -2884,6 +3348,9 @@
             <w:r>
               <w:t>0(n), 1(v)</w:t>
             </w:r>
+            <w:r>
+              <w:t>, 2(v)</w:t>
+            </w:r>
           </w:p>
         </w:tc>
       </w:tr>
@@ -2891,7 +3358,317 @@
     <w:p/>
     <w:p>
       <w:r>
-        <w:br w:type="page"/>
+        <w:t xml:space="preserve">Za </w:t>
+      </w:r>
+      <w:proofErr w:type="spellStart"/>
+      <w:r>
+        <w:t>svaki</w:t>
+      </w:r>
+      <w:proofErr w:type="spellEnd"/>
+      <w:r>
+        <w:t xml:space="preserve"> parameter </w:t>
+      </w:r>
+      <w:proofErr w:type="spellStart"/>
+      <w:r>
+        <w:t>odabrane</w:t>
+      </w:r>
+      <w:proofErr w:type="spellEnd"/>
+      <w:r>
+        <w:t xml:space="preserve"> </w:t>
+      </w:r>
+      <w:proofErr w:type="spellStart"/>
+      <w:r>
+        <w:t>s</w:t>
+      </w:r>
+      <w:r>
+        <w:t>u</w:t>
+      </w:r>
+      <w:proofErr w:type="spellEnd"/>
+      <w:r>
+        <w:t xml:space="preserve"> </w:t>
+      </w:r>
+      <w:proofErr w:type="spellStart"/>
+      <w:r>
+        <w:t>vazece</w:t>
+      </w:r>
+      <w:proofErr w:type="spellEnd"/>
+      <w:r>
+        <w:t xml:space="preserve"> </w:t>
+      </w:r>
+      <w:proofErr w:type="spellStart"/>
+      <w:r>
+        <w:t>particije</w:t>
+      </w:r>
+      <w:proofErr w:type="spellEnd"/>
+      <w:r>
+        <w:t xml:space="preserve"> </w:t>
+      </w:r>
+      <w:proofErr w:type="spellStart"/>
+      <w:r>
+        <w:t>ekvivalencije</w:t>
+      </w:r>
+      <w:proofErr w:type="spellEnd"/>
+      <w:r>
+        <w:t xml:space="preserve"> </w:t>
+      </w:r>
+      <w:proofErr w:type="spellStart"/>
+      <w:r>
+        <w:t>i</w:t>
+      </w:r>
+      <w:proofErr w:type="spellEnd"/>
+      <w:r>
+        <w:t xml:space="preserve"> </w:t>
+      </w:r>
+      <w:proofErr w:type="spellStart"/>
+      <w:r>
+        <w:t>testirane</w:t>
+      </w:r>
+      <w:proofErr w:type="spellEnd"/>
+      <w:r>
+        <w:t xml:space="preserve"> </w:t>
+      </w:r>
+      <w:proofErr w:type="spellStart"/>
+      <w:r>
+        <w:t>su</w:t>
+      </w:r>
+      <w:proofErr w:type="spellEnd"/>
+      <w:r>
+        <w:t xml:space="preserve"> </w:t>
+      </w:r>
+      <w:proofErr w:type="spellStart"/>
+      <w:r>
+        <w:t>granicne</w:t>
+      </w:r>
+      <w:proofErr w:type="spellEnd"/>
+      <w:r>
+        <w:t xml:space="preserve"> </w:t>
+      </w:r>
+      <w:proofErr w:type="spellStart"/>
+      <w:r>
+        <w:t>vrijednosti</w:t>
+      </w:r>
+      <w:proofErr w:type="spellEnd"/>
+      <w:r>
+        <w:t xml:space="preserve">, </w:t>
+      </w:r>
+      <w:proofErr w:type="spellStart"/>
+      <w:r>
+        <w:t>minimalna</w:t>
+      </w:r>
+      <w:proofErr w:type="spellEnd"/>
+      <w:r>
+        <w:t xml:space="preserve"> </w:t>
+      </w:r>
+      <w:proofErr w:type="spellStart"/>
+      <w:r>
+        <w:t>i</w:t>
+      </w:r>
+      <w:proofErr w:type="spellEnd"/>
+      <w:r>
+        <w:t xml:space="preserve"> </w:t>
+      </w:r>
+      <w:proofErr w:type="spellStart"/>
+      <w:r>
+        <w:t>maksimalna</w:t>
+      </w:r>
+      <w:proofErr w:type="spellEnd"/>
+      <w:r>
+        <w:t xml:space="preserve"> </w:t>
+      </w:r>
+      <w:proofErr w:type="spellStart"/>
+      <w:r>
+        <w:t>vrijednost</w:t>
+      </w:r>
+      <w:proofErr w:type="spellEnd"/>
+      <w:r>
+        <w:t xml:space="preserve">, </w:t>
+      </w:r>
+      <w:proofErr w:type="spellStart"/>
+      <w:r>
+        <w:t>ostvarujuci</w:t>
+      </w:r>
+      <w:proofErr w:type="spellEnd"/>
+      <w:r>
+        <w:t xml:space="preserve"> 100% </w:t>
+      </w:r>
+      <w:proofErr w:type="spellStart"/>
+      <w:r>
+        <w:t>pokrivenost</w:t>
+      </w:r>
+      <w:proofErr w:type="spellEnd"/>
+      <w:r>
+        <w:t xml:space="preserve">. </w:t>
+      </w:r>
+      <w:proofErr w:type="spellStart"/>
+      <w:r>
+        <w:t>Vazece</w:t>
+      </w:r>
+      <w:proofErr w:type="spellEnd"/>
+      <w:r>
+        <w:t xml:space="preserve"> </w:t>
+      </w:r>
+      <w:proofErr w:type="spellStart"/>
+      <w:r>
+        <w:t>vrijednosti</w:t>
+      </w:r>
+      <w:proofErr w:type="spellEnd"/>
+      <w:r>
+        <w:t xml:space="preserve"> </w:t>
+      </w:r>
+      <w:proofErr w:type="spellStart"/>
+      <w:r>
+        <w:t>su</w:t>
+      </w:r>
+      <w:proofErr w:type="spellEnd"/>
+      <w:r>
+        <w:t xml:space="preserve"> </w:t>
+      </w:r>
+      <w:proofErr w:type="spellStart"/>
+      <w:r>
+        <w:t>oznacene</w:t>
+      </w:r>
+      <w:proofErr w:type="spellEnd"/>
+      <w:r>
+        <w:t xml:space="preserve"> </w:t>
+      </w:r>
+      <w:proofErr w:type="spellStart"/>
+      <w:r>
+        <w:t>sa</w:t>
+      </w:r>
+      <w:proofErr w:type="spellEnd"/>
+      <w:r>
+        <w:t xml:space="preserve"> “v”, a </w:t>
+      </w:r>
+      <w:proofErr w:type="spellStart"/>
+      <w:r>
+        <w:t>nevazece</w:t>
+      </w:r>
+      <w:proofErr w:type="spellEnd"/>
+      <w:r>
+        <w:t xml:space="preserve"> </w:t>
+      </w:r>
+      <w:proofErr w:type="spellStart"/>
+      <w:r>
+        <w:t>sa</w:t>
+      </w:r>
+      <w:proofErr w:type="spellEnd"/>
+      <w:r>
+        <w:t xml:space="preserve"> “n”.</w:t>
+      </w:r>
+      <w:r>
+        <w:t xml:space="preserve"> </w:t>
+      </w:r>
+      <w:proofErr w:type="spellStart"/>
+      <w:r>
+        <w:t>Parametar</w:t>
+      </w:r>
+      <w:proofErr w:type="spellEnd"/>
+      <w:r>
+        <w:t xml:space="preserve"> Gender je </w:t>
+      </w:r>
+      <w:proofErr w:type="spellStart"/>
+      <w:r>
+        <w:t>izostavljen</w:t>
+      </w:r>
+      <w:proofErr w:type="spellEnd"/>
+      <w:r>
+        <w:t xml:space="preserve"> </w:t>
+      </w:r>
+      <w:proofErr w:type="spellStart"/>
+      <w:r>
+        <w:t>zato</w:t>
+      </w:r>
+      <w:proofErr w:type="spellEnd"/>
+      <w:r>
+        <w:t xml:space="preserve"> </w:t>
+      </w:r>
+      <w:proofErr w:type="spellStart"/>
+      <w:r>
+        <w:t>sto</w:t>
+      </w:r>
+      <w:proofErr w:type="spellEnd"/>
+      <w:r>
+        <w:t xml:space="preserve"> </w:t>
+      </w:r>
+      <w:proofErr w:type="spellStart"/>
+      <w:r>
+        <w:t>nije</w:t>
+      </w:r>
+      <w:proofErr w:type="spellEnd"/>
+      <w:r>
+        <w:t xml:space="preserve"> </w:t>
+      </w:r>
+      <w:proofErr w:type="spellStart"/>
+      <w:r>
+        <w:t>brojcan</w:t>
+      </w:r>
+      <w:proofErr w:type="spellEnd"/>
+      <w:r>
+        <w:t xml:space="preserve">, </w:t>
+      </w:r>
+      <w:proofErr w:type="spellStart"/>
+      <w:r>
+        <w:t>ni</w:t>
+      </w:r>
+      <w:proofErr w:type="spellEnd"/>
+      <w:r>
+        <w:t xml:space="preserve"> </w:t>
+      </w:r>
+      <w:proofErr w:type="spellStart"/>
+      <w:r>
+        <w:t>naručen</w:t>
+      </w:r>
+      <w:proofErr w:type="spellEnd"/>
+      <w:r>
+        <w:t xml:space="preserve">, </w:t>
+      </w:r>
+      <w:proofErr w:type="spellStart"/>
+      <w:r>
+        <w:t>niti</w:t>
+      </w:r>
+      <w:proofErr w:type="spellEnd"/>
+      <w:r>
+        <w:t xml:space="preserve"> </w:t>
+      </w:r>
+      <w:proofErr w:type="spellStart"/>
+      <w:r>
+        <w:t>ima</w:t>
+      </w:r>
+      <w:proofErr w:type="spellEnd"/>
+      <w:r>
+        <w:t xml:space="preserve"> </w:t>
+      </w:r>
+      <w:proofErr w:type="spellStart"/>
+      <w:r>
+        <w:t>minimalnu</w:t>
+      </w:r>
+      <w:proofErr w:type="spellEnd"/>
+      <w:r>
+        <w:t xml:space="preserve">, </w:t>
+      </w:r>
+      <w:proofErr w:type="spellStart"/>
+      <w:r>
+        <w:t>maksimalnu</w:t>
+      </w:r>
+      <w:proofErr w:type="spellEnd"/>
+      <w:r>
+        <w:t xml:space="preserve"> I </w:t>
+      </w:r>
+      <w:proofErr w:type="spellStart"/>
+      <w:r>
+        <w:t>granicnu</w:t>
+      </w:r>
+      <w:proofErr w:type="spellEnd"/>
+      <w:r>
+        <w:t xml:space="preserve"> </w:t>
+      </w:r>
+      <w:proofErr w:type="spellStart"/>
+      <w:r>
+        <w:t>vrijednost</w:t>
+      </w:r>
+      <w:proofErr w:type="spellEnd"/>
+      <w:r>
+        <w:t>.</w:t>
       </w:r>
     </w:p>
     <w:p>
@@ -2902,7 +3679,6 @@
       <w:bookmarkStart w:id="3" w:name="_Toc218269472"/>
       <w:proofErr w:type="spellStart"/>
       <w:r>
-        <w:lastRenderedPageBreak/>
         <w:t>Testiranje</w:t>
       </w:r>
       <w:proofErr w:type="spellEnd"/>
@@ -2951,6 +3727,7 @@
             <w:tcW w:w="1285" w:type="dxa"/>
           </w:tcPr>
           <w:p>
+            <w:bookmarkStart w:id="4" w:name="_Hlk218289995"/>
             <w:proofErr w:type="spellStart"/>
             <w:r>
               <w:t>Uslov</w:t>
@@ -3732,9 +4509,617 @@
           </w:p>
         </w:tc>
       </w:tr>
+      <w:bookmarkEnd w:id="4"/>
     </w:tbl>
     <w:p/>
     <w:p>
+      <w:pPr>
+        <w:pStyle w:val="ListParagraph"/>
+        <w:numPr>
+          <w:ilvl w:val="0"/>
+          <w:numId w:val="3"/>
+        </w:numPr>
+      </w:pPr>
+      <w:proofErr w:type="spellStart"/>
+      <w:r>
+        <w:t>Ujedinjene</w:t>
+      </w:r>
+      <w:proofErr w:type="spellEnd"/>
+      <w:r>
+        <w:t xml:space="preserve"> </w:t>
+      </w:r>
+      <w:proofErr w:type="spellStart"/>
+      <w:r>
+        <w:t>kolone</w:t>
+      </w:r>
+      <w:proofErr w:type="spellEnd"/>
+      <w:r>
+        <w:t>: 2+6, 3+4, 5+7</w:t>
+      </w:r>
+    </w:p>
+    <w:tbl>
+      <w:tblPr>
+        <w:tblStyle w:val="PlainTable1"/>
+        <w:tblW w:w="0" w:type="auto"/>
+        <w:tblLook w:val="04A0" w:firstRow="1" w:lastRow="0" w:firstColumn="1" w:lastColumn="0" w:noHBand="0" w:noVBand="1"/>
+      </w:tblPr>
+      <w:tblGrid>
+        <w:gridCol w:w="1285"/>
+        <w:gridCol w:w="1017"/>
+        <w:gridCol w:w="1018"/>
+        <w:gridCol w:w="1018"/>
+        <w:gridCol w:w="1018"/>
+        <w:gridCol w:w="979"/>
+      </w:tblGrid>
+      <w:tr>
+        <w:trPr>
+          <w:cnfStyle w:val="100000000000" w:firstRow="1" w:lastRow="0" w:firstColumn="0" w:lastColumn="0" w:oddVBand="0" w:evenVBand="0" w:oddHBand="0" w:evenHBand="0" w:firstRowFirstColumn="0" w:firstRowLastColumn="0" w:lastRowFirstColumn="0" w:lastRowLastColumn="0"/>
+        </w:trPr>
+        <w:tc>
+          <w:tcPr>
+            <w:cnfStyle w:val="001000000000" w:firstRow="0" w:lastRow="0" w:firstColumn="1" w:lastColumn="0" w:oddVBand="0" w:evenVBand="0" w:oddHBand="0" w:evenHBand="0" w:firstRowFirstColumn="0" w:firstRowLastColumn="0" w:lastRowFirstColumn="0" w:lastRowLastColumn="0"/>
+            <w:tcW w:w="1285" w:type="dxa"/>
+          </w:tcPr>
+          <w:p>
+            <w:proofErr w:type="spellStart"/>
+            <w:r>
+              <w:t>Uslov</w:t>
+            </w:r>
+            <w:proofErr w:type="spellEnd"/>
+          </w:p>
+        </w:tc>
+        <w:tc>
+          <w:tcPr>
+            <w:tcW w:w="1017" w:type="dxa"/>
+          </w:tcPr>
+          <w:p>
+            <w:pPr>
+              <w:cnfStyle w:val="100000000000" w:firstRow="1" w:lastRow="0" w:firstColumn="0" w:lastColumn="0" w:oddVBand="0" w:evenVBand="0" w:oddHBand="0" w:evenHBand="0" w:firstRowFirstColumn="0" w:firstRowLastColumn="0" w:lastRowFirstColumn="0" w:lastRowLastColumn="0"/>
+            </w:pPr>
+            <w:r>
+              <w:t>1</w:t>
+            </w:r>
+          </w:p>
+        </w:tc>
+        <w:tc>
+          <w:tcPr>
+            <w:tcW w:w="1018" w:type="dxa"/>
+          </w:tcPr>
+          <w:p>
+            <w:pPr>
+              <w:cnfStyle w:val="100000000000" w:firstRow="1" w:lastRow="0" w:firstColumn="0" w:lastColumn="0" w:oddVBand="0" w:evenVBand="0" w:oddHBand="0" w:evenHBand="0" w:firstRowFirstColumn="0" w:firstRowLastColumn="0" w:lastRowFirstColumn="0" w:lastRowLastColumn="0"/>
+            </w:pPr>
+            <w:r>
+              <w:t>2</w:t>
+            </w:r>
+          </w:p>
+        </w:tc>
+        <w:tc>
+          <w:tcPr>
+            <w:tcW w:w="1018" w:type="dxa"/>
+          </w:tcPr>
+          <w:p>
+            <w:pPr>
+              <w:cnfStyle w:val="100000000000" w:firstRow="1" w:lastRow="0" w:firstColumn="0" w:lastColumn="0" w:oddVBand="0" w:evenVBand="0" w:oddHBand="0" w:evenHBand="0" w:firstRowFirstColumn="0" w:firstRowLastColumn="0" w:lastRowFirstColumn="0" w:lastRowLastColumn="0"/>
+            </w:pPr>
+            <w:r>
+              <w:t>3</w:t>
+            </w:r>
+          </w:p>
+        </w:tc>
+        <w:tc>
+          <w:tcPr>
+            <w:tcW w:w="1018" w:type="dxa"/>
+          </w:tcPr>
+          <w:p>
+            <w:pPr>
+              <w:cnfStyle w:val="100000000000" w:firstRow="1" w:lastRow="0" w:firstColumn="0" w:lastColumn="0" w:oddVBand="0" w:evenVBand="0" w:oddHBand="0" w:evenHBand="0" w:firstRowFirstColumn="0" w:firstRowLastColumn="0" w:lastRowFirstColumn="0" w:lastRowLastColumn="0"/>
+            </w:pPr>
+            <w:r>
+              <w:t>4</w:t>
+            </w:r>
+          </w:p>
+        </w:tc>
+        <w:tc>
+          <w:tcPr>
+            <w:tcW w:w="979" w:type="dxa"/>
+          </w:tcPr>
+          <w:p>
+            <w:pPr>
+              <w:cnfStyle w:val="100000000000" w:firstRow="1" w:lastRow="0" w:firstColumn="0" w:lastColumn="0" w:oddVBand="0" w:evenVBand="0" w:oddHBand="0" w:evenHBand="0" w:firstRowFirstColumn="0" w:firstRowLastColumn="0" w:lastRowFirstColumn="0" w:lastRowLastColumn="0"/>
+            </w:pPr>
+            <w:r>
+              <w:t>5</w:t>
+            </w:r>
+          </w:p>
+        </w:tc>
+      </w:tr>
+      <w:tr>
+        <w:trPr>
+          <w:cnfStyle w:val="000000100000" w:firstRow="0" w:lastRow="0" w:firstColumn="0" w:lastColumn="0" w:oddVBand="0" w:evenVBand="0" w:oddHBand="1" w:evenHBand="0" w:firstRowFirstColumn="0" w:firstRowLastColumn="0" w:lastRowFirstColumn="0" w:lastRowLastColumn="0"/>
+        </w:trPr>
+        <w:tc>
+          <w:tcPr>
+            <w:cnfStyle w:val="001000000000" w:firstRow="0" w:lastRow="0" w:firstColumn="1" w:lastColumn="0" w:oddVBand="0" w:evenVBand="0" w:oddHBand="0" w:evenHBand="0" w:firstRowFirstColumn="0" w:firstRowLastColumn="0" w:lastRowFirstColumn="0" w:lastRowLastColumn="0"/>
+            <w:tcW w:w="1285" w:type="dxa"/>
+          </w:tcPr>
+          <w:p>
+            <w:pPr>
+              <w:rPr>
+                <w:b w:val="0"/>
+                <w:bCs w:val="0"/>
+              </w:rPr>
+            </w:pPr>
+            <w:r>
+              <w:rPr>
+                <w:b w:val="0"/>
+                <w:bCs w:val="0"/>
+              </w:rPr>
+              <w:t>Age</w:t>
+            </w:r>
+          </w:p>
+        </w:tc>
+        <w:tc>
+          <w:tcPr>
+            <w:tcW w:w="1017" w:type="dxa"/>
+          </w:tcPr>
+          <w:p>
+            <w:pPr>
+              <w:cnfStyle w:val="000000100000" w:firstRow="0" w:lastRow="0" w:firstColumn="0" w:lastColumn="0" w:oddVBand="0" w:evenVBand="0" w:oddHBand="1" w:evenHBand="0" w:firstRowFirstColumn="0" w:firstRowLastColumn="0" w:lastRowFirstColumn="0" w:lastRowLastColumn="0"/>
+            </w:pPr>
+            <w:r>
+              <w:t>T</w:t>
+            </w:r>
+          </w:p>
+        </w:tc>
+        <w:tc>
+          <w:tcPr>
+            <w:tcW w:w="1018" w:type="dxa"/>
+          </w:tcPr>
+          <w:p>
+            <w:pPr>
+              <w:cnfStyle w:val="000000100000" w:firstRow="0" w:lastRow="0" w:firstColumn="0" w:lastColumn="0" w:oddVBand="0" w:evenVBand="0" w:oddHBand="1" w:evenHBand="0" w:firstRowFirstColumn="0" w:firstRowLastColumn="0" w:lastRowFirstColumn="0" w:lastRowLastColumn="0"/>
+            </w:pPr>
+            <w:r>
+              <w:t>*</w:t>
+            </w:r>
+          </w:p>
+        </w:tc>
+        <w:tc>
+          <w:tcPr>
+            <w:tcW w:w="1018" w:type="dxa"/>
+          </w:tcPr>
+          <w:p>
+            <w:pPr>
+              <w:cnfStyle w:val="000000100000" w:firstRow="0" w:lastRow="0" w:firstColumn="0" w:lastColumn="0" w:oddVBand="0" w:evenVBand="0" w:oddHBand="1" w:evenHBand="0" w:firstRowFirstColumn="0" w:firstRowLastColumn="0" w:lastRowFirstColumn="0" w:lastRowLastColumn="0"/>
+            </w:pPr>
+            <w:r>
+              <w:t>T</w:t>
+            </w:r>
+          </w:p>
+        </w:tc>
+        <w:tc>
+          <w:tcPr>
+            <w:tcW w:w="1018" w:type="dxa"/>
+          </w:tcPr>
+          <w:p>
+            <w:pPr>
+              <w:cnfStyle w:val="000000100000" w:firstRow="0" w:lastRow="0" w:firstColumn="0" w:lastColumn="0" w:oddVBand="0" w:evenVBand="0" w:oddHBand="1" w:evenHBand="0" w:firstRowFirstColumn="0" w:firstRowLastColumn="0" w:lastRowFirstColumn="0" w:lastRowLastColumn="0"/>
+            </w:pPr>
+            <w:r>
+              <w:t>F</w:t>
+            </w:r>
+          </w:p>
+        </w:tc>
+        <w:tc>
+          <w:tcPr>
+            <w:tcW w:w="979" w:type="dxa"/>
+          </w:tcPr>
+          <w:p>
+            <w:pPr>
+              <w:cnfStyle w:val="000000100000" w:firstRow="0" w:lastRow="0" w:firstColumn="0" w:lastColumn="0" w:oddVBand="0" w:evenVBand="0" w:oddHBand="1" w:evenHBand="0" w:firstRowFirstColumn="0" w:firstRowLastColumn="0" w:lastRowFirstColumn="0" w:lastRowLastColumn="0"/>
+            </w:pPr>
+            <w:r>
+              <w:t>F</w:t>
+            </w:r>
+          </w:p>
+        </w:tc>
+      </w:tr>
+      <w:tr>
+        <w:tc>
+          <w:tcPr>
+            <w:cnfStyle w:val="001000000000" w:firstRow="0" w:lastRow="0" w:firstColumn="1" w:lastColumn="0" w:oddVBand="0" w:evenVBand="0" w:oddHBand="0" w:evenHBand="0" w:firstRowFirstColumn="0" w:firstRowLastColumn="0" w:lastRowFirstColumn="0" w:lastRowLastColumn="0"/>
+            <w:tcW w:w="1285" w:type="dxa"/>
+          </w:tcPr>
+          <w:p>
+            <w:pPr>
+              <w:rPr>
+                <w:b w:val="0"/>
+                <w:bCs w:val="0"/>
+              </w:rPr>
+            </w:pPr>
+            <w:r>
+              <w:rPr>
+                <w:b w:val="0"/>
+                <w:bCs w:val="0"/>
+              </w:rPr>
+              <w:t>Height</w:t>
+            </w:r>
+          </w:p>
+        </w:tc>
+        <w:tc>
+          <w:tcPr>
+            <w:tcW w:w="1017" w:type="dxa"/>
+          </w:tcPr>
+          <w:p>
+            <w:pPr>
+              <w:cnfStyle w:val="000000000000" w:firstRow="0" w:lastRow="0" w:firstColumn="0" w:lastColumn="0" w:oddVBand="0" w:evenVBand="0" w:oddHBand="0" w:evenHBand="0" w:firstRowFirstColumn="0" w:firstRowLastColumn="0" w:lastRowFirstColumn="0" w:lastRowLastColumn="0"/>
+            </w:pPr>
+            <w:r>
+              <w:t>T</w:t>
+            </w:r>
+          </w:p>
+        </w:tc>
+        <w:tc>
+          <w:tcPr>
+            <w:tcW w:w="1018" w:type="dxa"/>
+          </w:tcPr>
+          <w:p>
+            <w:pPr>
+              <w:cnfStyle w:val="000000000000" w:firstRow="0" w:lastRow="0" w:firstColumn="0" w:lastColumn="0" w:oddVBand="0" w:evenVBand="0" w:oddHBand="0" w:evenHBand="0" w:firstRowFirstColumn="0" w:firstRowLastColumn="0" w:lastRowFirstColumn="0" w:lastRowLastColumn="0"/>
+            </w:pPr>
+            <w:r>
+              <w:t>T</w:t>
+            </w:r>
+          </w:p>
+        </w:tc>
+        <w:tc>
+          <w:tcPr>
+            <w:tcW w:w="1018" w:type="dxa"/>
+          </w:tcPr>
+          <w:p>
+            <w:pPr>
+              <w:cnfStyle w:val="000000000000" w:firstRow="0" w:lastRow="0" w:firstColumn="0" w:lastColumn="0" w:oddVBand="0" w:evenVBand="0" w:oddHBand="0" w:evenHBand="0" w:firstRowFirstColumn="0" w:firstRowLastColumn="0" w:lastRowFirstColumn="0" w:lastRowLastColumn="0"/>
+            </w:pPr>
+            <w:r>
+              <w:t>F</w:t>
+            </w:r>
+          </w:p>
+        </w:tc>
+        <w:tc>
+          <w:tcPr>
+            <w:tcW w:w="1018" w:type="dxa"/>
+          </w:tcPr>
+          <w:p>
+            <w:pPr>
+              <w:cnfStyle w:val="000000000000" w:firstRow="0" w:lastRow="0" w:firstColumn="0" w:lastColumn="0" w:oddVBand="0" w:evenVBand="0" w:oddHBand="0" w:evenHBand="0" w:firstRowFirstColumn="0" w:firstRowLastColumn="0" w:lastRowFirstColumn="0" w:lastRowLastColumn="0"/>
+            </w:pPr>
+            <w:r>
+              <w:t>*</w:t>
+            </w:r>
+          </w:p>
+        </w:tc>
+        <w:tc>
+          <w:tcPr>
+            <w:tcW w:w="979" w:type="dxa"/>
+          </w:tcPr>
+          <w:p>
+            <w:pPr>
+              <w:cnfStyle w:val="000000000000" w:firstRow="0" w:lastRow="0" w:firstColumn="0" w:lastColumn="0" w:oddVBand="0" w:evenVBand="0" w:oddHBand="0" w:evenHBand="0" w:firstRowFirstColumn="0" w:firstRowLastColumn="0" w:lastRowFirstColumn="0" w:lastRowLastColumn="0"/>
+            </w:pPr>
+            <w:r>
+              <w:t>F</w:t>
+            </w:r>
+          </w:p>
+        </w:tc>
+      </w:tr>
+      <w:tr>
+        <w:trPr>
+          <w:cnfStyle w:val="000000100000" w:firstRow="0" w:lastRow="0" w:firstColumn="0" w:lastColumn="0" w:oddVBand="0" w:evenVBand="0" w:oddHBand="1" w:evenHBand="0" w:firstRowFirstColumn="0" w:firstRowLastColumn="0" w:lastRowFirstColumn="0" w:lastRowLastColumn="0"/>
+        </w:trPr>
+        <w:tc>
+          <w:tcPr>
+            <w:cnfStyle w:val="001000000000" w:firstRow="0" w:lastRow="0" w:firstColumn="1" w:lastColumn="0" w:oddVBand="0" w:evenVBand="0" w:oddHBand="0" w:evenHBand="0" w:firstRowFirstColumn="0" w:firstRowLastColumn="0" w:lastRowFirstColumn="0" w:lastRowLastColumn="0"/>
+            <w:tcW w:w="1285" w:type="dxa"/>
+          </w:tcPr>
+          <w:p>
+            <w:pPr>
+              <w:rPr>
+                <w:b w:val="0"/>
+                <w:bCs w:val="0"/>
+              </w:rPr>
+            </w:pPr>
+            <w:r>
+              <w:rPr>
+                <w:b w:val="0"/>
+                <w:bCs w:val="0"/>
+              </w:rPr>
+              <w:t>Weight</w:t>
+            </w:r>
+          </w:p>
+        </w:tc>
+        <w:tc>
+          <w:tcPr>
+            <w:tcW w:w="1017" w:type="dxa"/>
+          </w:tcPr>
+          <w:p>
+            <w:pPr>
+              <w:cnfStyle w:val="000000100000" w:firstRow="0" w:lastRow="0" w:firstColumn="0" w:lastColumn="0" w:oddVBand="0" w:evenVBand="0" w:oddHBand="1" w:evenHBand="0" w:firstRowFirstColumn="0" w:firstRowLastColumn="0" w:lastRowFirstColumn="0" w:lastRowLastColumn="0"/>
+            </w:pPr>
+            <w:r>
+              <w:t>T</w:t>
+            </w:r>
+          </w:p>
+        </w:tc>
+        <w:tc>
+          <w:tcPr>
+            <w:tcW w:w="1018" w:type="dxa"/>
+          </w:tcPr>
+          <w:p>
+            <w:pPr>
+              <w:cnfStyle w:val="000000100000" w:firstRow="0" w:lastRow="0" w:firstColumn="0" w:lastColumn="0" w:oddVBand="0" w:evenVBand="0" w:oddHBand="1" w:evenHBand="0" w:firstRowFirstColumn="0" w:firstRowLastColumn="0" w:lastRowFirstColumn="0" w:lastRowLastColumn="0"/>
+            </w:pPr>
+            <w:r>
+              <w:t>F</w:t>
+            </w:r>
+          </w:p>
+        </w:tc>
+        <w:tc>
+          <w:tcPr>
+            <w:tcW w:w="1018" w:type="dxa"/>
+          </w:tcPr>
+          <w:p>
+            <w:pPr>
+              <w:cnfStyle w:val="000000100000" w:firstRow="0" w:lastRow="0" w:firstColumn="0" w:lastColumn="0" w:oddVBand="0" w:evenVBand="0" w:oddHBand="1" w:evenHBand="0" w:firstRowFirstColumn="0" w:firstRowLastColumn="0" w:lastRowFirstColumn="0" w:lastRowLastColumn="0"/>
+            </w:pPr>
+            <w:r>
+              <w:t>*</w:t>
+            </w:r>
+          </w:p>
+        </w:tc>
+        <w:tc>
+          <w:tcPr>
+            <w:tcW w:w="1018" w:type="dxa"/>
+          </w:tcPr>
+          <w:p>
+            <w:pPr>
+              <w:cnfStyle w:val="000000100000" w:firstRow="0" w:lastRow="0" w:firstColumn="0" w:lastColumn="0" w:oddVBand="0" w:evenVBand="0" w:oddHBand="1" w:evenHBand="0" w:firstRowFirstColumn="0" w:firstRowLastColumn="0" w:lastRowFirstColumn="0" w:lastRowLastColumn="0"/>
+            </w:pPr>
+            <w:r>
+              <w:t>T</w:t>
+            </w:r>
+          </w:p>
+        </w:tc>
+        <w:tc>
+          <w:tcPr>
+            <w:tcW w:w="979" w:type="dxa"/>
+          </w:tcPr>
+          <w:p>
+            <w:pPr>
+              <w:cnfStyle w:val="000000100000" w:firstRow="0" w:lastRow="0" w:firstColumn="0" w:lastColumn="0" w:oddVBand="0" w:evenVBand="0" w:oddHBand="1" w:evenHBand="0" w:firstRowFirstColumn="0" w:firstRowLastColumn="0" w:lastRowFirstColumn="0" w:lastRowLastColumn="0"/>
+            </w:pPr>
+            <w:r>
+              <w:t>F</w:t>
+            </w:r>
+          </w:p>
+        </w:tc>
+      </w:tr>
+      <w:tr>
+        <w:tc>
+          <w:tcPr>
+            <w:cnfStyle w:val="001000000000" w:firstRow="0" w:lastRow="0" w:firstColumn="1" w:lastColumn="0" w:oddVBand="0" w:evenVBand="0" w:oddHBand="0" w:evenHBand="0" w:firstRowFirstColumn="0" w:firstRowLastColumn="0" w:lastRowFirstColumn="0" w:lastRowLastColumn="0"/>
+            <w:tcW w:w="6335" w:type="dxa"/>
+            <w:gridSpan w:val="6"/>
+          </w:tcPr>
+          <w:p>
+            <w:proofErr w:type="spellStart"/>
+            <w:r>
+              <w:t>Radnja</w:t>
+            </w:r>
+            <w:proofErr w:type="spellEnd"/>
+          </w:p>
+        </w:tc>
+      </w:tr>
+      <w:tr>
+        <w:trPr>
+          <w:cnfStyle w:val="000000100000" w:firstRow="0" w:lastRow="0" w:firstColumn="0" w:lastColumn="0" w:oddVBand="0" w:evenVBand="0" w:oddHBand="1" w:evenHBand="0" w:firstRowFirstColumn="0" w:firstRowLastColumn="0" w:lastRowFirstColumn="0" w:lastRowLastColumn="0"/>
+        </w:trPr>
+        <w:tc>
+          <w:tcPr>
+            <w:cnfStyle w:val="001000000000" w:firstRow="0" w:lastRow="0" w:firstColumn="1" w:lastColumn="0" w:oddVBand="0" w:evenVBand="0" w:oddHBand="0" w:evenHBand="0" w:firstRowFirstColumn="0" w:firstRowLastColumn="0" w:lastRowFirstColumn="0" w:lastRowLastColumn="0"/>
+            <w:tcW w:w="1285" w:type="dxa"/>
+          </w:tcPr>
+          <w:p>
+            <w:pPr>
+              <w:rPr>
+                <w:b w:val="0"/>
+                <w:bCs w:val="0"/>
+              </w:rPr>
+            </w:pPr>
+            <w:proofErr w:type="spellStart"/>
+            <w:r>
+              <w:rPr>
+                <w:b w:val="0"/>
+                <w:bCs w:val="0"/>
+              </w:rPr>
+              <w:t>Izracunat</w:t>
+            </w:r>
+            <w:proofErr w:type="spellEnd"/>
+            <w:r>
+              <w:rPr>
+                <w:b w:val="0"/>
+                <w:bCs w:val="0"/>
+              </w:rPr>
+              <w:t xml:space="preserve"> BMI</w:t>
+            </w:r>
+          </w:p>
+        </w:tc>
+        <w:tc>
+          <w:tcPr>
+            <w:tcW w:w="1017" w:type="dxa"/>
+          </w:tcPr>
+          <w:p>
+            <w:pPr>
+              <w:cnfStyle w:val="000000100000" w:firstRow="0" w:lastRow="0" w:firstColumn="0" w:lastColumn="0" w:oddVBand="0" w:evenVBand="0" w:oddHBand="1" w:evenHBand="0" w:firstRowFirstColumn="0" w:firstRowLastColumn="0" w:lastRowFirstColumn="0" w:lastRowLastColumn="0"/>
+            </w:pPr>
+            <w:r>
+              <w:t>T</w:t>
+            </w:r>
+          </w:p>
+        </w:tc>
+        <w:tc>
+          <w:tcPr>
+            <w:tcW w:w="1018" w:type="dxa"/>
+          </w:tcPr>
+          <w:p>
+            <w:pPr>
+              <w:cnfStyle w:val="000000100000" w:firstRow="0" w:lastRow="0" w:firstColumn="0" w:lastColumn="0" w:oddVBand="0" w:evenVBand="0" w:oddHBand="1" w:evenHBand="0" w:firstRowFirstColumn="0" w:firstRowLastColumn="0" w:lastRowFirstColumn="0" w:lastRowLastColumn="0"/>
+            </w:pPr>
+            <w:r>
+              <w:t>F</w:t>
+            </w:r>
+          </w:p>
+        </w:tc>
+        <w:tc>
+          <w:tcPr>
+            <w:tcW w:w="1018" w:type="dxa"/>
+          </w:tcPr>
+          <w:p>
+            <w:pPr>
+              <w:cnfStyle w:val="000000100000" w:firstRow="0" w:lastRow="0" w:firstColumn="0" w:lastColumn="0" w:oddVBand="0" w:evenVBand="0" w:oddHBand="1" w:evenHBand="0" w:firstRowFirstColumn="0" w:firstRowLastColumn="0" w:lastRowFirstColumn="0" w:lastRowLastColumn="0"/>
+            </w:pPr>
+            <w:r>
+              <w:t>F</w:t>
+            </w:r>
+          </w:p>
+        </w:tc>
+        <w:tc>
+          <w:tcPr>
+            <w:tcW w:w="1018" w:type="dxa"/>
+          </w:tcPr>
+          <w:p>
+            <w:pPr>
+              <w:cnfStyle w:val="000000100000" w:firstRow="0" w:lastRow="0" w:firstColumn="0" w:lastColumn="0" w:oddVBand="0" w:evenVBand="0" w:oddHBand="1" w:evenHBand="0" w:firstRowFirstColumn="0" w:firstRowLastColumn="0" w:lastRowFirstColumn="0" w:lastRowLastColumn="0"/>
+            </w:pPr>
+            <w:r>
+              <w:t>F</w:t>
+            </w:r>
+          </w:p>
+        </w:tc>
+        <w:tc>
+          <w:tcPr>
+            <w:tcW w:w="979" w:type="dxa"/>
+          </w:tcPr>
+          <w:p>
+            <w:pPr>
+              <w:cnfStyle w:val="000000100000" w:firstRow="0" w:lastRow="0" w:firstColumn="0" w:lastColumn="0" w:oddVBand="0" w:evenVBand="0" w:oddHBand="1" w:evenHBand="0" w:firstRowFirstColumn="0" w:firstRowLastColumn="0" w:lastRowFirstColumn="0" w:lastRowLastColumn="0"/>
+            </w:pPr>
+            <w:r>
+              <w:t>F</w:t>
+            </w:r>
+          </w:p>
+        </w:tc>
+      </w:tr>
+      <w:tr>
+        <w:tc>
+          <w:tcPr>
+            <w:cnfStyle w:val="001000000000" w:firstRow="0" w:lastRow="0" w:firstColumn="1" w:lastColumn="0" w:oddVBand="0" w:evenVBand="0" w:oddHBand="0" w:evenHBand="0" w:firstRowFirstColumn="0" w:firstRowLastColumn="0" w:lastRowFirstColumn="0" w:lastRowLastColumn="0"/>
+            <w:tcW w:w="1285" w:type="dxa"/>
+          </w:tcPr>
+          <w:p>
+            <w:pPr>
+              <w:rPr>
+                <w:b w:val="0"/>
+                <w:bCs w:val="0"/>
+              </w:rPr>
+            </w:pPr>
+            <w:r>
+              <w:rPr>
+                <w:b w:val="0"/>
+                <w:bCs w:val="0"/>
+              </w:rPr>
+              <w:t xml:space="preserve">Error </w:t>
+            </w:r>
+            <w:proofErr w:type="spellStart"/>
+            <w:r>
+              <w:rPr>
+                <w:b w:val="0"/>
+                <w:bCs w:val="0"/>
+              </w:rPr>
+              <w:t>poruka</w:t>
+            </w:r>
+            <w:proofErr w:type="spellEnd"/>
+          </w:p>
+        </w:tc>
+        <w:tc>
+          <w:tcPr>
+            <w:tcW w:w="1017" w:type="dxa"/>
+          </w:tcPr>
+          <w:p>
+            <w:pPr>
+              <w:cnfStyle w:val="000000000000" w:firstRow="0" w:lastRow="0" w:firstColumn="0" w:lastColumn="0" w:oddVBand="0" w:evenVBand="0" w:oddHBand="0" w:evenHBand="0" w:firstRowFirstColumn="0" w:firstRowLastColumn="0" w:lastRowFirstColumn="0" w:lastRowLastColumn="0"/>
+            </w:pPr>
+            <w:r>
+              <w:t>F</w:t>
+            </w:r>
+          </w:p>
+        </w:tc>
+        <w:tc>
+          <w:tcPr>
+            <w:tcW w:w="1018" w:type="dxa"/>
+          </w:tcPr>
+          <w:p>
+            <w:pPr>
+              <w:cnfStyle w:val="000000000000" w:firstRow="0" w:lastRow="0" w:firstColumn="0" w:lastColumn="0" w:oddVBand="0" w:evenVBand="0" w:oddHBand="0" w:evenHBand="0" w:firstRowFirstColumn="0" w:firstRowLastColumn="0" w:lastRowFirstColumn="0" w:lastRowLastColumn="0"/>
+            </w:pPr>
+            <w:r>
+              <w:t>T</w:t>
+            </w:r>
+          </w:p>
+        </w:tc>
+        <w:tc>
+          <w:tcPr>
+            <w:tcW w:w="1018" w:type="dxa"/>
+          </w:tcPr>
+          <w:p>
+            <w:pPr>
+              <w:cnfStyle w:val="000000000000" w:firstRow="0" w:lastRow="0" w:firstColumn="0" w:lastColumn="0" w:oddVBand="0" w:evenVBand="0" w:oddHBand="0" w:evenHBand="0" w:firstRowFirstColumn="0" w:firstRowLastColumn="0" w:lastRowFirstColumn="0" w:lastRowLastColumn="0"/>
+            </w:pPr>
+            <w:r>
+              <w:t>T</w:t>
+            </w:r>
+          </w:p>
+        </w:tc>
+        <w:tc>
+          <w:tcPr>
+            <w:tcW w:w="1018" w:type="dxa"/>
+          </w:tcPr>
+          <w:p>
+            <w:pPr>
+              <w:cnfStyle w:val="000000000000" w:firstRow="0" w:lastRow="0" w:firstColumn="0" w:lastColumn="0" w:oddVBand="0" w:evenVBand="0" w:oddHBand="0" w:evenHBand="0" w:firstRowFirstColumn="0" w:firstRowLastColumn="0" w:lastRowFirstColumn="0" w:lastRowLastColumn="0"/>
+            </w:pPr>
+            <w:r>
+              <w:t>T</w:t>
+            </w:r>
+          </w:p>
+        </w:tc>
+        <w:tc>
+          <w:tcPr>
+            <w:tcW w:w="979" w:type="dxa"/>
+          </w:tcPr>
+          <w:p>
+            <w:pPr>
+              <w:cnfStyle w:val="000000000000" w:firstRow="0" w:lastRow="0" w:firstColumn="0" w:lastColumn="0" w:oddVBand="0" w:evenVBand="0" w:oddHBand="0" w:evenHBand="0" w:firstRowFirstColumn="0" w:firstRowLastColumn="0" w:lastRowFirstColumn="0" w:lastRowLastColumn="0"/>
+            </w:pPr>
+            <w:r>
+              <w:t>T</w:t>
+            </w:r>
+          </w:p>
+        </w:tc>
+      </w:tr>
+    </w:tbl>
+    <w:p/>
+    <w:p>
       <w:r>
         <w:br w:type="page"/>
       </w:r>
@@ -3744,7 +5129,7 @@
         <w:pStyle w:val="Heading1"/>
         <w:jc w:val="center"/>
       </w:pPr>
-      <w:bookmarkStart w:id="4" w:name="_Toc218269473"/>
+      <w:bookmarkStart w:id="5" w:name="_Toc218269473"/>
       <w:proofErr w:type="spellStart"/>
       <w:r>
         <w:lastRenderedPageBreak/>
@@ -3766,7 +5151,7 @@
       <w:r>
         <w:t>stanja</w:t>
       </w:r>
-      <w:bookmarkEnd w:id="4"/>
+      <w:bookmarkEnd w:id="5"/>
       <w:proofErr w:type="spellEnd"/>
     </w:p>
     <w:p>
@@ -4362,7 +5747,7 @@
         <w:pStyle w:val="Heading1"/>
         <w:jc w:val="center"/>
       </w:pPr>
-      <w:bookmarkStart w:id="5" w:name="_Toc218269474"/>
+      <w:bookmarkStart w:id="6" w:name="_Toc218269474"/>
       <w:proofErr w:type="spellStart"/>
       <w:r>
         <w:t>Testiranje</w:t>
@@ -4391,7 +5776,7 @@
       <w:r>
         <w:t>pokrivenosti</w:t>
       </w:r>
-      <w:bookmarkEnd w:id="5"/>
+      <w:bookmarkEnd w:id="6"/>
       <w:proofErr w:type="spellEnd"/>
     </w:p>
     <w:p/>
@@ -4783,7 +6168,7 @@
         <w:pStyle w:val="Heading1"/>
         <w:jc w:val="center"/>
       </w:pPr>
-      <w:bookmarkStart w:id="6" w:name="_Toc218269475"/>
+      <w:bookmarkStart w:id="7" w:name="_Toc218269475"/>
       <w:proofErr w:type="spellStart"/>
       <w:r>
         <w:t>Testiranje</w:t>
@@ -4812,7 +6197,7 @@
       <w:r>
         <w:t>pokrivenosti</w:t>
       </w:r>
-      <w:bookmarkEnd w:id="6"/>
+      <w:bookmarkEnd w:id="7"/>
       <w:proofErr w:type="spellEnd"/>
     </w:p>
     <w:p/>
@@ -5367,7 +6752,7 @@
         <w:pStyle w:val="Heading1"/>
         <w:jc w:val="center"/>
       </w:pPr>
-      <w:bookmarkStart w:id="7" w:name="_Toc218269476"/>
+      <w:bookmarkStart w:id="8" w:name="_Toc218269476"/>
       <w:proofErr w:type="spellStart"/>
       <w:r>
         <w:t>Pogadjanje</w:t>
@@ -5380,12 +6765,12 @@
       <w:r>
         <w:t>greske</w:t>
       </w:r>
-      <w:bookmarkEnd w:id="7"/>
+      <w:bookmarkEnd w:id="8"/>
       <w:proofErr w:type="spellEnd"/>
     </w:p>
     <w:tbl>
       <w:tblPr>
-        <w:tblStyle w:val="TableGrid"/>
+        <w:tblStyle w:val="PlainTable1"/>
         <w:tblW w:w="0" w:type="auto"/>
         <w:tblLook w:val="04A0" w:firstRow="1" w:lastRow="0" w:firstColumn="1" w:lastColumn="0" w:noHBand="0" w:noVBand="1"/>
       </w:tblPr>
@@ -5395,11 +6780,19 @@
         <w:gridCol w:w="4225"/>
       </w:tblGrid>
       <w:tr>
-        <w:tc>
-          <w:tcPr>
+        <w:trPr>
+          <w:cnfStyle w:val="100000000000" w:firstRow="1" w:lastRow="0" w:firstColumn="0" w:lastColumn="0" w:oddVBand="0" w:evenVBand="0" w:oddHBand="0" w:evenHBand="0" w:firstRowFirstColumn="0" w:firstRowLastColumn="0" w:lastRowFirstColumn="0" w:lastRowLastColumn="0"/>
+        </w:trPr>
+        <w:tc>
+          <w:tcPr>
+            <w:cnfStyle w:val="001000000000" w:firstRow="0" w:lastRow="0" w:firstColumn="1" w:lastColumn="0" w:oddVBand="0" w:evenVBand="0" w:oddHBand="0" w:evenHBand="0" w:firstRowFirstColumn="0" w:firstRowLastColumn="0" w:lastRowFirstColumn="0" w:lastRowLastColumn="0"/>
             <w:tcW w:w="1075" w:type="dxa"/>
-          </w:tcPr>
-          <w:p>
+            <w:vAlign w:val="center"/>
+          </w:tcPr>
+          <w:p>
+            <w:pPr>
+              <w:jc w:val="center"/>
+            </w:pPr>
             <w:r>
               <w:t>No</w:t>
             </w:r>
@@ -5408,8 +6801,13 @@
         <w:tc>
           <w:tcPr>
             <w:tcW w:w="4050" w:type="dxa"/>
-          </w:tcPr>
-          <w:p>
+            <w:vAlign w:val="center"/>
+          </w:tcPr>
+          <w:p>
+            <w:pPr>
+              <w:jc w:val="center"/>
+              <w:cnfStyle w:val="100000000000" w:firstRow="1" w:lastRow="0" w:firstColumn="0" w:lastColumn="0" w:oddVBand="0" w:evenVBand="0" w:oddHBand="0" w:evenHBand="0" w:firstRowFirstColumn="0" w:firstRowLastColumn="0" w:lastRowFirstColumn="0" w:lastRowLastColumn="0"/>
+            </w:pPr>
             <w:proofErr w:type="spellStart"/>
             <w:r>
               <w:t>Potencijalna</w:t>
@@ -5428,8 +6826,13 @@
         <w:tc>
           <w:tcPr>
             <w:tcW w:w="4225" w:type="dxa"/>
-          </w:tcPr>
-          <w:p>
+            <w:vAlign w:val="center"/>
+          </w:tcPr>
+          <w:p>
+            <w:pPr>
+              <w:jc w:val="center"/>
+              <w:cnfStyle w:val="100000000000" w:firstRow="1" w:lastRow="0" w:firstColumn="0" w:lastColumn="0" w:oddVBand="0" w:evenVBand="0" w:oddHBand="0" w:evenHBand="0" w:firstRowFirstColumn="0" w:firstRowLastColumn="0" w:lastRowFirstColumn="0" w:lastRowLastColumn="0"/>
+            </w:pPr>
             <w:proofErr w:type="spellStart"/>
             <w:r>
               <w:t>Testni</w:t>
@@ -5447,17 +6850,34 @@
         </w:tc>
       </w:tr>
       <w:tr>
-        <w:tc>
-          <w:tcPr>
+        <w:trPr>
+          <w:cnfStyle w:val="000000100000" w:firstRow="0" w:lastRow="0" w:firstColumn="0" w:lastColumn="0" w:oddVBand="0" w:evenVBand="0" w:oddHBand="1" w:evenHBand="0" w:firstRowFirstColumn="0" w:firstRowLastColumn="0" w:lastRowFirstColumn="0" w:lastRowLastColumn="0"/>
+        </w:trPr>
+        <w:tc>
+          <w:tcPr>
+            <w:cnfStyle w:val="001000000000" w:firstRow="0" w:lastRow="0" w:firstColumn="1" w:lastColumn="0" w:oddVBand="0" w:evenVBand="0" w:oddHBand="0" w:evenHBand="0" w:firstRowFirstColumn="0" w:firstRowLastColumn="0" w:lastRowFirstColumn="0" w:lastRowLastColumn="0"/>
             <w:tcW w:w="1075" w:type="dxa"/>
-          </w:tcPr>
-          <w:p/>
+            <w:vAlign w:val="center"/>
+          </w:tcPr>
+          <w:p>
+            <w:pPr>
+              <w:jc w:val="center"/>
+            </w:pPr>
+            <w:r>
+              <w:t>1</w:t>
+            </w:r>
+          </w:p>
         </w:tc>
         <w:tc>
           <w:tcPr>
             <w:tcW w:w="4050" w:type="dxa"/>
-          </w:tcPr>
-          <w:p>
+            <w:vAlign w:val="center"/>
+          </w:tcPr>
+          <w:p>
+            <w:pPr>
+              <w:jc w:val="center"/>
+              <w:cnfStyle w:val="000000100000" w:firstRow="0" w:lastRow="0" w:firstColumn="0" w:lastColumn="0" w:oddVBand="0" w:evenVBand="0" w:oddHBand="1" w:evenHBand="0" w:firstRowFirstColumn="0" w:firstRowLastColumn="0" w:lastRowFirstColumn="0" w:lastRowLastColumn="0"/>
+            </w:pPr>
             <w:proofErr w:type="spellStart"/>
             <w:r>
               <w:t>Prazno</w:t>
@@ -5476,8 +6896,13 @@
         <w:tc>
           <w:tcPr>
             <w:tcW w:w="4225" w:type="dxa"/>
-          </w:tcPr>
-          <w:p>
+            <w:vAlign w:val="center"/>
+          </w:tcPr>
+          <w:p>
+            <w:pPr>
+              <w:jc w:val="center"/>
+              <w:cnfStyle w:val="000000100000" w:firstRow="0" w:lastRow="0" w:firstColumn="0" w:lastColumn="0" w:oddVBand="0" w:evenVBand="0" w:oddHBand="1" w:evenHBand="0" w:firstRowFirstColumn="0" w:firstRowLastColumn="0" w:lastRowFirstColumn="0" w:lastRowLastColumn="0"/>
+            </w:pPr>
             <w:proofErr w:type="spellStart"/>
             <w:r>
               <w:t>Jedno</w:t>
@@ -5521,15 +6946,29 @@
       <w:tr>
         <w:tc>
           <w:tcPr>
+            <w:cnfStyle w:val="001000000000" w:firstRow="0" w:lastRow="0" w:firstColumn="1" w:lastColumn="0" w:oddVBand="0" w:evenVBand="0" w:oddHBand="0" w:evenHBand="0" w:firstRowFirstColumn="0" w:firstRowLastColumn="0" w:lastRowFirstColumn="0" w:lastRowLastColumn="0"/>
             <w:tcW w:w="1075" w:type="dxa"/>
-          </w:tcPr>
-          <w:p/>
+            <w:vAlign w:val="center"/>
+          </w:tcPr>
+          <w:p>
+            <w:pPr>
+              <w:jc w:val="center"/>
+            </w:pPr>
+            <w:r>
+              <w:t>2</w:t>
+            </w:r>
+          </w:p>
         </w:tc>
         <w:tc>
           <w:tcPr>
             <w:tcW w:w="4050" w:type="dxa"/>
-          </w:tcPr>
-          <w:p>
+            <w:vAlign w:val="center"/>
+          </w:tcPr>
+          <w:p>
+            <w:pPr>
+              <w:jc w:val="center"/>
+              <w:cnfStyle w:val="000000000000" w:firstRow="0" w:lastRow="0" w:firstColumn="0" w:lastColumn="0" w:oddVBand="0" w:evenVBand="0" w:oddHBand="0" w:evenHBand="0" w:firstRowFirstColumn="0" w:firstRowLastColumn="0" w:lastRowFirstColumn="0" w:lastRowLastColumn="0"/>
+            </w:pPr>
             <w:proofErr w:type="spellStart"/>
             <w:r>
               <w:t>Slova</w:t>
@@ -5580,8 +7019,13 @@
         <w:tc>
           <w:tcPr>
             <w:tcW w:w="4225" w:type="dxa"/>
-          </w:tcPr>
-          <w:p>
+            <w:vAlign w:val="center"/>
+          </w:tcPr>
+          <w:p>
+            <w:pPr>
+              <w:jc w:val="center"/>
+              <w:cnfStyle w:val="000000000000" w:firstRow="0" w:lastRow="0" w:firstColumn="0" w:lastColumn="0" w:oddVBand="0" w:evenVBand="0" w:oddHBand="0" w:evenHBand="0" w:firstRowFirstColumn="0" w:firstRowLastColumn="0" w:lastRowFirstColumn="0" w:lastRowLastColumn="0"/>
+            </w:pPr>
             <w:proofErr w:type="spellStart"/>
             <w:r>
               <w:t>Unijeti</w:t>
@@ -5610,17 +7054,34 @@
         </w:tc>
       </w:tr>
       <w:tr>
-        <w:tc>
-          <w:tcPr>
+        <w:trPr>
+          <w:cnfStyle w:val="000000100000" w:firstRow="0" w:lastRow="0" w:firstColumn="0" w:lastColumn="0" w:oddVBand="0" w:evenVBand="0" w:oddHBand="1" w:evenHBand="0" w:firstRowFirstColumn="0" w:firstRowLastColumn="0" w:lastRowFirstColumn="0" w:lastRowLastColumn="0"/>
+        </w:trPr>
+        <w:tc>
+          <w:tcPr>
+            <w:cnfStyle w:val="001000000000" w:firstRow="0" w:lastRow="0" w:firstColumn="1" w:lastColumn="0" w:oddVBand="0" w:evenVBand="0" w:oddHBand="0" w:evenHBand="0" w:firstRowFirstColumn="0" w:firstRowLastColumn="0" w:lastRowFirstColumn="0" w:lastRowLastColumn="0"/>
             <w:tcW w:w="1075" w:type="dxa"/>
-          </w:tcPr>
-          <w:p/>
+            <w:vAlign w:val="center"/>
+          </w:tcPr>
+          <w:p>
+            <w:pPr>
+              <w:jc w:val="center"/>
+            </w:pPr>
+            <w:r>
+              <w:t>3</w:t>
+            </w:r>
+          </w:p>
         </w:tc>
         <w:tc>
           <w:tcPr>
             <w:tcW w:w="4050" w:type="dxa"/>
-          </w:tcPr>
-          <w:p>
+            <w:vAlign w:val="center"/>
+          </w:tcPr>
+          <w:p>
+            <w:pPr>
+              <w:jc w:val="center"/>
+              <w:cnfStyle w:val="000000100000" w:firstRow="0" w:lastRow="0" w:firstColumn="0" w:lastColumn="0" w:oddVBand="0" w:evenVBand="0" w:oddHBand="1" w:evenHBand="0" w:firstRowFirstColumn="0" w:firstRowLastColumn="0" w:lastRowFirstColumn="0" w:lastRowLastColumn="0"/>
+            </w:pPr>
             <w:r>
               <w:t xml:space="preserve">Simboli </w:t>
             </w:r>
@@ -5666,8 +7127,13 @@
         <w:tc>
           <w:tcPr>
             <w:tcW w:w="4225" w:type="dxa"/>
-          </w:tcPr>
-          <w:p>
+            <w:vAlign w:val="center"/>
+          </w:tcPr>
+          <w:p>
+            <w:pPr>
+              <w:jc w:val="center"/>
+              <w:cnfStyle w:val="000000100000" w:firstRow="0" w:lastRow="0" w:firstColumn="0" w:lastColumn="0" w:oddVBand="0" w:evenVBand="0" w:oddHBand="1" w:evenHBand="0" w:firstRowFirstColumn="0" w:firstRowLastColumn="0" w:lastRowFirstColumn="0" w:lastRowLastColumn="0"/>
+            </w:pPr>
             <w:proofErr w:type="spellStart"/>
             <w:r>
               <w:t>Unijeti</w:t>
@@ -5690,15 +7156,29 @@
       <w:tr>
         <w:tc>
           <w:tcPr>
+            <w:cnfStyle w:val="001000000000" w:firstRow="0" w:lastRow="0" w:firstColumn="1" w:lastColumn="0" w:oddVBand="0" w:evenVBand="0" w:oddHBand="0" w:evenHBand="0" w:firstRowFirstColumn="0" w:firstRowLastColumn="0" w:lastRowFirstColumn="0" w:lastRowLastColumn="0"/>
             <w:tcW w:w="1075" w:type="dxa"/>
-          </w:tcPr>
-          <w:p/>
+            <w:vAlign w:val="center"/>
+          </w:tcPr>
+          <w:p>
+            <w:pPr>
+              <w:jc w:val="center"/>
+            </w:pPr>
+            <w:r>
+              <w:t>4</w:t>
+            </w:r>
+          </w:p>
         </w:tc>
         <w:tc>
           <w:tcPr>
             <w:tcW w:w="4050" w:type="dxa"/>
-          </w:tcPr>
-          <w:p>
+            <w:vAlign w:val="center"/>
+          </w:tcPr>
+          <w:p>
+            <w:pPr>
+              <w:jc w:val="center"/>
+              <w:cnfStyle w:val="000000000000" w:firstRow="0" w:lastRow="0" w:firstColumn="0" w:lastColumn="0" w:oddVBand="0" w:evenVBand="0" w:oddHBand="0" w:evenHBand="0" w:firstRowFirstColumn="0" w:firstRowLastColumn="0" w:lastRowFirstColumn="0" w:lastRowLastColumn="0"/>
+            </w:pPr>
             <w:proofErr w:type="spellStart"/>
             <w:r>
               <w:t>Veliki</w:t>
@@ -5717,8 +7197,13 @@
         <w:tc>
           <w:tcPr>
             <w:tcW w:w="4225" w:type="dxa"/>
-          </w:tcPr>
-          <w:p>
+            <w:vAlign w:val="center"/>
+          </w:tcPr>
+          <w:p>
+            <w:pPr>
+              <w:jc w:val="center"/>
+              <w:cnfStyle w:val="000000000000" w:firstRow="0" w:lastRow="0" w:firstColumn="0" w:lastColumn="0" w:oddVBand="0" w:evenVBand="0" w:oddHBand="0" w:evenHBand="0" w:firstRowFirstColumn="0" w:firstRowLastColumn="0" w:lastRowFirstColumn="0" w:lastRowLastColumn="0"/>
+            </w:pPr>
             <w:proofErr w:type="spellStart"/>
             <w:r>
               <w:t>Unijeti</w:t>
@@ -5737,17 +7222,34 @@
         </w:tc>
       </w:tr>
       <w:tr>
-        <w:tc>
-          <w:tcPr>
+        <w:trPr>
+          <w:cnfStyle w:val="000000100000" w:firstRow="0" w:lastRow="0" w:firstColumn="0" w:lastColumn="0" w:oddVBand="0" w:evenVBand="0" w:oddHBand="1" w:evenHBand="0" w:firstRowFirstColumn="0" w:firstRowLastColumn="0" w:lastRowFirstColumn="0" w:lastRowLastColumn="0"/>
+        </w:trPr>
+        <w:tc>
+          <w:tcPr>
+            <w:cnfStyle w:val="001000000000" w:firstRow="0" w:lastRow="0" w:firstColumn="1" w:lastColumn="0" w:oddVBand="0" w:evenVBand="0" w:oddHBand="0" w:evenHBand="0" w:firstRowFirstColumn="0" w:firstRowLastColumn="0" w:lastRowFirstColumn="0" w:lastRowLastColumn="0"/>
             <w:tcW w:w="1075" w:type="dxa"/>
-          </w:tcPr>
-          <w:p/>
+            <w:vAlign w:val="center"/>
+          </w:tcPr>
+          <w:p>
+            <w:pPr>
+              <w:jc w:val="center"/>
+            </w:pPr>
+            <w:r>
+              <w:t>5</w:t>
+            </w:r>
+          </w:p>
         </w:tc>
         <w:tc>
           <w:tcPr>
             <w:tcW w:w="4050" w:type="dxa"/>
-          </w:tcPr>
-          <w:p>
+            <w:vAlign w:val="center"/>
+          </w:tcPr>
+          <w:p>
+            <w:pPr>
+              <w:jc w:val="center"/>
+              <w:cnfStyle w:val="000000100000" w:firstRow="0" w:lastRow="0" w:firstColumn="0" w:lastColumn="0" w:oddVBand="0" w:evenVBand="0" w:oddHBand="1" w:evenHBand="0" w:firstRowFirstColumn="0" w:firstRowLastColumn="0" w:lastRowFirstColumn="0" w:lastRowLastColumn="0"/>
+            </w:pPr>
             <w:r>
               <w:t>“</w:t>
             </w:r>
@@ -5785,8 +7287,13 @@
         <w:tc>
           <w:tcPr>
             <w:tcW w:w="4225" w:type="dxa"/>
-          </w:tcPr>
-          <w:p>
+            <w:vAlign w:val="center"/>
+          </w:tcPr>
+          <w:p>
+            <w:pPr>
+              <w:jc w:val="center"/>
+              <w:cnfStyle w:val="000000100000" w:firstRow="0" w:lastRow="0" w:firstColumn="0" w:lastColumn="0" w:oddVBand="0" w:evenVBand="0" w:oddHBand="1" w:evenHBand="0" w:firstRowFirstColumn="0" w:firstRowLastColumn="0" w:lastRowFirstColumn="0" w:lastRowLastColumn="0"/>
+            </w:pPr>
             <w:proofErr w:type="spellStart"/>
             <w:r>
               <w:t>Broj</w:t>
@@ -5870,15 +7377,29 @@
       <w:tr>
         <w:tc>
           <w:tcPr>
+            <w:cnfStyle w:val="001000000000" w:firstRow="0" w:lastRow="0" w:firstColumn="1" w:lastColumn="0" w:oddVBand="0" w:evenVBand="0" w:oddHBand="0" w:evenHBand="0" w:firstRowFirstColumn="0" w:firstRowLastColumn="0" w:lastRowFirstColumn="0" w:lastRowLastColumn="0"/>
             <w:tcW w:w="1075" w:type="dxa"/>
-          </w:tcPr>
-          <w:p/>
+            <w:vAlign w:val="center"/>
+          </w:tcPr>
+          <w:p>
+            <w:pPr>
+              <w:jc w:val="center"/>
+            </w:pPr>
+            <w:r>
+              <w:t>6</w:t>
+            </w:r>
+          </w:p>
         </w:tc>
         <w:tc>
           <w:tcPr>
             <w:tcW w:w="4050" w:type="dxa"/>
-          </w:tcPr>
-          <w:p>
+            <w:vAlign w:val="center"/>
+          </w:tcPr>
+          <w:p>
+            <w:pPr>
+              <w:jc w:val="center"/>
+              <w:cnfStyle w:val="000000000000" w:firstRow="0" w:lastRow="0" w:firstColumn="0" w:lastColumn="0" w:oddVBand="0" w:evenVBand="0" w:oddHBand="0" w:evenHBand="0" w:firstRowFirstColumn="0" w:firstRowLastColumn="0" w:lastRowFirstColumn="0" w:lastRowLastColumn="0"/>
+            </w:pPr>
             <w:r>
               <w:t xml:space="preserve">Nula je </w:t>
             </w:r>
@@ -5900,8 +7421,13 @@
         <w:tc>
           <w:tcPr>
             <w:tcW w:w="4225" w:type="dxa"/>
-          </w:tcPr>
-          <w:p>
+            <w:vAlign w:val="center"/>
+          </w:tcPr>
+          <w:p>
+            <w:pPr>
+              <w:jc w:val="center"/>
+              <w:cnfStyle w:val="000000000000" w:firstRow="0" w:lastRow="0" w:firstColumn="0" w:lastColumn="0" w:oddVBand="0" w:evenVBand="0" w:oddHBand="0" w:evenHBand="0" w:firstRowFirstColumn="0" w:firstRowLastColumn="0" w:lastRowFirstColumn="0" w:lastRowLastColumn="0"/>
+            </w:pPr>
             <w:proofErr w:type="spellStart"/>
             <w:r>
               <w:t>Unijeti</w:t>
@@ -5935,17 +7461,34 @@
         </w:tc>
       </w:tr>
       <w:tr>
-        <w:tc>
-          <w:tcPr>
+        <w:trPr>
+          <w:cnfStyle w:val="000000100000" w:firstRow="0" w:lastRow="0" w:firstColumn="0" w:lastColumn="0" w:oddVBand="0" w:evenVBand="0" w:oddHBand="1" w:evenHBand="0" w:firstRowFirstColumn="0" w:firstRowLastColumn="0" w:lastRowFirstColumn="0" w:lastRowLastColumn="0"/>
+        </w:trPr>
+        <w:tc>
+          <w:tcPr>
+            <w:cnfStyle w:val="001000000000" w:firstRow="0" w:lastRow="0" w:firstColumn="1" w:lastColumn="0" w:oddVBand="0" w:evenVBand="0" w:oddHBand="0" w:evenHBand="0" w:firstRowFirstColumn="0" w:firstRowLastColumn="0" w:lastRowFirstColumn="0" w:lastRowLastColumn="0"/>
             <w:tcW w:w="1075" w:type="dxa"/>
-          </w:tcPr>
-          <w:p/>
+            <w:vAlign w:val="center"/>
+          </w:tcPr>
+          <w:p>
+            <w:pPr>
+              <w:jc w:val="center"/>
+            </w:pPr>
+            <w:r>
+              <w:t>7</w:t>
+            </w:r>
+          </w:p>
         </w:tc>
         <w:tc>
           <w:tcPr>
             <w:tcW w:w="4050" w:type="dxa"/>
-          </w:tcPr>
-          <w:p>
+            <w:vAlign w:val="center"/>
+          </w:tcPr>
+          <w:p>
+            <w:pPr>
+              <w:jc w:val="center"/>
+              <w:cnfStyle w:val="000000100000" w:firstRow="0" w:lastRow="0" w:firstColumn="0" w:lastColumn="0" w:oddVBand="0" w:evenVBand="0" w:oddHBand="1" w:evenHBand="0" w:firstRowFirstColumn="0" w:firstRowLastColumn="0" w:lastRowFirstColumn="0" w:lastRowLastColumn="0"/>
+            </w:pPr>
             <w:proofErr w:type="spellStart"/>
             <w:r>
               <w:t>Klikom</w:t>
@@ -6026,8 +7569,13 @@
         <w:tc>
           <w:tcPr>
             <w:tcW w:w="4225" w:type="dxa"/>
-          </w:tcPr>
-          <w:p>
+            <w:vAlign w:val="center"/>
+          </w:tcPr>
+          <w:p>
+            <w:pPr>
+              <w:jc w:val="center"/>
+              <w:cnfStyle w:val="000000100000" w:firstRow="0" w:lastRow="0" w:firstColumn="0" w:lastColumn="0" w:oddVBand="0" w:evenVBand="0" w:oddHBand="1" w:evenHBand="0" w:firstRowFirstColumn="0" w:firstRowLastColumn="0" w:lastRowFirstColumn="0" w:lastRowLastColumn="0"/>
+            </w:pPr>
             <w:proofErr w:type="spellStart"/>
             <w:r>
               <w:t>Unijeti</w:t>
@@ -6050,86 +7598,6 @@
             </w:r>
             <w:proofErr w:type="spellEnd"/>
           </w:p>
-        </w:tc>
-      </w:tr>
-      <w:tr>
-        <w:tc>
-          <w:tcPr>
-            <w:tcW w:w="1075" w:type="dxa"/>
-          </w:tcPr>
-          <w:p/>
-        </w:tc>
-        <w:tc>
-          <w:tcPr>
-            <w:tcW w:w="4050" w:type="dxa"/>
-          </w:tcPr>
-          <w:p/>
-        </w:tc>
-        <w:tc>
-          <w:tcPr>
-            <w:tcW w:w="4225" w:type="dxa"/>
-          </w:tcPr>
-          <w:p/>
-        </w:tc>
-      </w:tr>
-      <w:tr>
-        <w:tc>
-          <w:tcPr>
-            <w:tcW w:w="1075" w:type="dxa"/>
-          </w:tcPr>
-          <w:p/>
-        </w:tc>
-        <w:tc>
-          <w:tcPr>
-            <w:tcW w:w="4050" w:type="dxa"/>
-          </w:tcPr>
-          <w:p/>
-        </w:tc>
-        <w:tc>
-          <w:tcPr>
-            <w:tcW w:w="4225" w:type="dxa"/>
-          </w:tcPr>
-          <w:p/>
-        </w:tc>
-      </w:tr>
-      <w:tr>
-        <w:tc>
-          <w:tcPr>
-            <w:tcW w:w="1075" w:type="dxa"/>
-          </w:tcPr>
-          <w:p/>
-        </w:tc>
-        <w:tc>
-          <w:tcPr>
-            <w:tcW w:w="4050" w:type="dxa"/>
-          </w:tcPr>
-          <w:p/>
-        </w:tc>
-        <w:tc>
-          <w:tcPr>
-            <w:tcW w:w="4225" w:type="dxa"/>
-          </w:tcPr>
-          <w:p/>
-        </w:tc>
-      </w:tr>
-      <w:tr>
-        <w:tc>
-          <w:tcPr>
-            <w:tcW w:w="1075" w:type="dxa"/>
-          </w:tcPr>
-          <w:p/>
-        </w:tc>
-        <w:tc>
-          <w:tcPr>
-            <w:tcW w:w="4050" w:type="dxa"/>
-          </w:tcPr>
-          <w:p/>
-        </w:tc>
-        <w:tc>
-          <w:tcPr>
-            <w:tcW w:w="4225" w:type="dxa"/>
-          </w:tcPr>
-          <w:p/>
         </w:tc>
       </w:tr>
     </w:tbl>
@@ -6144,7 +7612,7 @@
         <w:pStyle w:val="Heading1"/>
         <w:jc w:val="center"/>
       </w:pPr>
-      <w:bookmarkStart w:id="8" w:name="_Toc218269477"/>
+      <w:bookmarkStart w:id="9" w:name="_Toc218269477"/>
       <w:proofErr w:type="spellStart"/>
       <w:r>
         <w:lastRenderedPageBreak/>
@@ -6158,7 +7626,7 @@
       <w:r>
         <w:t>testiranje</w:t>
       </w:r>
-      <w:bookmarkEnd w:id="8"/>
+      <w:bookmarkEnd w:id="9"/>
       <w:proofErr w:type="spellEnd"/>
     </w:p>
     <w:p/>

</xml_diff>

<commit_message>
objasnjenje za 3 zadatak
</commit_message>
<xml_diff>
--- a/FM_grupa_500_zadatak_1.docx
+++ b/FM_grupa_500_zadatak_1.docx
@@ -3672,6 +3672,12 @@
       </w:r>
     </w:p>
     <w:p>
+      <w:r>
+        <w:br w:type="page"/>
+      </w:r>
+    </w:p>
+    <w:p/>
+    <w:p>
       <w:pPr>
         <w:pStyle w:val="Heading1"/>
         <w:jc w:val="center"/>
@@ -4534,7 +4540,7 @@
       </w:r>
       <w:proofErr w:type="spellEnd"/>
       <w:r>
-        <w:t>: 2+6, 3+4, 5+7</w:t>
+        <w:t>:</w:t>
       </w:r>
     </w:p>
     <w:tbl>
@@ -5119,6 +5125,690 @@
       </w:tr>
     </w:tbl>
     <w:p/>
+    <w:p>
+      <w:r>
+        <w:t xml:space="preserve">Za </w:t>
+      </w:r>
+      <w:proofErr w:type="spellStart"/>
+      <w:r>
+        <w:t>tabelu</w:t>
+      </w:r>
+      <w:proofErr w:type="spellEnd"/>
+      <w:r>
+        <w:t xml:space="preserve"> </w:t>
+      </w:r>
+      <w:proofErr w:type="spellStart"/>
+      <w:r>
+        <w:t>odluka</w:t>
+      </w:r>
+      <w:proofErr w:type="spellEnd"/>
+      <w:r>
+        <w:t xml:space="preserve"> </w:t>
+      </w:r>
+      <w:proofErr w:type="spellStart"/>
+      <w:r>
+        <w:t>dati</w:t>
+      </w:r>
+      <w:proofErr w:type="spellEnd"/>
+      <w:r>
+        <w:t xml:space="preserve"> </w:t>
+      </w:r>
+      <w:proofErr w:type="spellStart"/>
+      <w:r>
+        <w:t>su</w:t>
+      </w:r>
+      <w:proofErr w:type="spellEnd"/>
+      <w:r>
+        <w:t xml:space="preserve"> </w:t>
+      </w:r>
+      <w:proofErr w:type="spellStart"/>
+      <w:r>
+        <w:t>uslovi</w:t>
+      </w:r>
+      <w:proofErr w:type="spellEnd"/>
+      <w:r>
+        <w:t xml:space="preserve"> Age, Height </w:t>
+      </w:r>
+      <w:proofErr w:type="spellStart"/>
+      <w:r>
+        <w:t>i</w:t>
+      </w:r>
+      <w:proofErr w:type="spellEnd"/>
+      <w:r>
+        <w:t xml:space="preserve"> Weight. Posto je Gender </w:t>
+      </w:r>
+      <w:proofErr w:type="spellStart"/>
+      <w:r>
+        <w:t>automatski</w:t>
+      </w:r>
+      <w:proofErr w:type="spellEnd"/>
+      <w:r>
+        <w:t xml:space="preserve"> </w:t>
+      </w:r>
+      <w:proofErr w:type="spellStart"/>
+      <w:r>
+        <w:t>selektovan</w:t>
+      </w:r>
+      <w:proofErr w:type="spellEnd"/>
+      <w:r>
+        <w:t xml:space="preserve"> </w:t>
+      </w:r>
+      <w:proofErr w:type="spellStart"/>
+      <w:r>
+        <w:t>i</w:t>
+      </w:r>
+      <w:proofErr w:type="spellEnd"/>
+      <w:r>
+        <w:t xml:space="preserve"> ne </w:t>
+      </w:r>
+      <w:proofErr w:type="spellStart"/>
+      <w:r>
+        <w:t>moze</w:t>
+      </w:r>
+      <w:proofErr w:type="spellEnd"/>
+      <w:r>
+        <w:t xml:space="preserve"> </w:t>
+      </w:r>
+      <w:proofErr w:type="spellStart"/>
+      <w:r>
+        <w:t>imati</w:t>
+      </w:r>
+      <w:proofErr w:type="spellEnd"/>
+      <w:r>
+        <w:t xml:space="preserve"> </w:t>
+      </w:r>
+      <w:proofErr w:type="spellStart"/>
+      <w:r>
+        <w:t>nevalidnu</w:t>
+      </w:r>
+      <w:proofErr w:type="spellEnd"/>
+      <w:r>
+        <w:t xml:space="preserve"> </w:t>
+      </w:r>
+      <w:proofErr w:type="spellStart"/>
+      <w:r>
+        <w:t>vrijednost</w:t>
+      </w:r>
+      <w:proofErr w:type="spellEnd"/>
+      <w:r>
+        <w:t xml:space="preserve"> on se ne</w:t>
+      </w:r>
+      <w:r>
+        <w:t xml:space="preserve"> </w:t>
+      </w:r>
+      <w:proofErr w:type="spellStart"/>
+      <w:r>
+        <w:t>stavlja</w:t>
+      </w:r>
+      <w:proofErr w:type="spellEnd"/>
+      <w:r>
+        <w:t xml:space="preserve"> u </w:t>
+      </w:r>
+      <w:proofErr w:type="spellStart"/>
+      <w:r>
+        <w:t>tabelu</w:t>
+      </w:r>
+      <w:proofErr w:type="spellEnd"/>
+      <w:r>
+        <w:t xml:space="preserve">, </w:t>
+      </w:r>
+      <w:proofErr w:type="spellStart"/>
+      <w:r>
+        <w:t>jer</w:t>
+      </w:r>
+      <w:proofErr w:type="spellEnd"/>
+      <w:r>
+        <w:t xml:space="preserve"> </w:t>
+      </w:r>
+      <w:proofErr w:type="spellStart"/>
+      <w:r>
+        <w:t>nece</w:t>
+      </w:r>
+      <w:proofErr w:type="spellEnd"/>
+      <w:r>
+        <w:t xml:space="preserve"> </w:t>
+      </w:r>
+      <w:proofErr w:type="spellStart"/>
+      <w:r>
+        <w:t>uticati</w:t>
+      </w:r>
+      <w:proofErr w:type="spellEnd"/>
+      <w:r>
+        <w:t xml:space="preserve"> </w:t>
+      </w:r>
+      <w:proofErr w:type="spellStart"/>
+      <w:r>
+        <w:t>na</w:t>
+      </w:r>
+      <w:proofErr w:type="spellEnd"/>
+      <w:r>
+        <w:t xml:space="preserve"> to da li </w:t>
+      </w:r>
+      <w:proofErr w:type="spellStart"/>
+      <w:r>
+        <w:t>ce</w:t>
+      </w:r>
+      <w:proofErr w:type="spellEnd"/>
+      <w:r>
+        <w:t xml:space="preserve"> se </w:t>
+      </w:r>
+      <w:proofErr w:type="spellStart"/>
+      <w:r>
+        <w:t>izracunati</w:t>
+      </w:r>
+      <w:proofErr w:type="spellEnd"/>
+      <w:r>
+        <w:t xml:space="preserve"> </w:t>
+      </w:r>
+      <w:proofErr w:type="spellStart"/>
+      <w:r>
+        <w:t>bmi</w:t>
+      </w:r>
+      <w:proofErr w:type="spellEnd"/>
+      <w:r>
+        <w:t>,</w:t>
+      </w:r>
+      <w:r>
+        <w:t xml:space="preserve"> da li </w:t>
+      </w:r>
+      <w:proofErr w:type="spellStart"/>
+      <w:r>
+        <w:t>ce</w:t>
+      </w:r>
+      <w:proofErr w:type="spellEnd"/>
+      <w:r>
+        <w:t xml:space="preserve"> se </w:t>
+      </w:r>
+      <w:proofErr w:type="spellStart"/>
+      <w:r>
+        <w:t>prikazati</w:t>
+      </w:r>
+      <w:proofErr w:type="spellEnd"/>
+      <w:r>
+        <w:t xml:space="preserve"> error </w:t>
+      </w:r>
+      <w:proofErr w:type="spellStart"/>
+      <w:r>
+        <w:t>poruka</w:t>
+      </w:r>
+      <w:proofErr w:type="spellEnd"/>
+      <w:r>
+        <w:t xml:space="preserve"> </w:t>
+      </w:r>
+      <w:proofErr w:type="spellStart"/>
+      <w:r>
+        <w:t>i</w:t>
+      </w:r>
+      <w:proofErr w:type="spellEnd"/>
+      <w:r>
+        <w:t xml:space="preserve"> ne </w:t>
+      </w:r>
+      <w:proofErr w:type="spellStart"/>
+      <w:r>
+        <w:t>utice</w:t>
+      </w:r>
+      <w:proofErr w:type="spellEnd"/>
+      <w:r>
+        <w:t xml:space="preserve"> </w:t>
+      </w:r>
+      <w:proofErr w:type="spellStart"/>
+      <w:r>
+        <w:t>na</w:t>
+      </w:r>
+      <w:proofErr w:type="spellEnd"/>
+      <w:r>
+        <w:t xml:space="preserve"> </w:t>
+      </w:r>
+      <w:proofErr w:type="spellStart"/>
+      <w:r>
+        <w:t>logiku</w:t>
+      </w:r>
+      <w:proofErr w:type="spellEnd"/>
+      <w:r>
+        <w:t xml:space="preserve"> </w:t>
+      </w:r>
+      <w:proofErr w:type="spellStart"/>
+      <w:r>
+        <w:t>validacije</w:t>
+      </w:r>
+      <w:proofErr w:type="spellEnd"/>
+      <w:r>
+        <w:t xml:space="preserve">. </w:t>
+      </w:r>
+      <w:proofErr w:type="spellStart"/>
+      <w:r>
+        <w:t>Vrijednosti</w:t>
+      </w:r>
+      <w:proofErr w:type="spellEnd"/>
+      <w:r>
+        <w:t xml:space="preserve"> </w:t>
+      </w:r>
+      <w:proofErr w:type="spellStart"/>
+      <w:r>
+        <w:t>uslova</w:t>
+      </w:r>
+      <w:proofErr w:type="spellEnd"/>
+      <w:r>
+        <w:t xml:space="preserve"> </w:t>
+      </w:r>
+      <w:proofErr w:type="spellStart"/>
+      <w:r>
+        <w:t>i</w:t>
+      </w:r>
+      <w:proofErr w:type="spellEnd"/>
+      <w:r>
+        <w:t xml:space="preserve"> </w:t>
+      </w:r>
+      <w:proofErr w:type="spellStart"/>
+      <w:r>
+        <w:t>radnji</w:t>
+      </w:r>
+      <w:proofErr w:type="spellEnd"/>
+      <w:r>
+        <w:t xml:space="preserve"> se </w:t>
+      </w:r>
+      <w:proofErr w:type="spellStart"/>
+      <w:r>
+        <w:t>prikazuju</w:t>
+      </w:r>
+      <w:proofErr w:type="spellEnd"/>
+      <w:r>
+        <w:t xml:space="preserve"> </w:t>
+      </w:r>
+      <w:proofErr w:type="spellStart"/>
+      <w:r>
+        <w:t>boolean</w:t>
+      </w:r>
+      <w:proofErr w:type="spellEnd"/>
+      <w:r>
+        <w:t xml:space="preserve"> </w:t>
+      </w:r>
+      <w:proofErr w:type="spellStart"/>
+      <w:r>
+        <w:t>vrijednostima</w:t>
+      </w:r>
+      <w:proofErr w:type="spellEnd"/>
+      <w:r>
+        <w:t xml:space="preserve">, true (T) </w:t>
+      </w:r>
+      <w:proofErr w:type="spellStart"/>
+      <w:r>
+        <w:t>i</w:t>
+      </w:r>
+      <w:proofErr w:type="spellEnd"/>
+      <w:r>
+        <w:t xml:space="preserve"> false (F). </w:t>
+      </w:r>
+      <w:proofErr w:type="spellStart"/>
+      <w:r>
+        <w:t>Radnja</w:t>
+      </w:r>
+      <w:proofErr w:type="spellEnd"/>
+      <w:r>
+        <w:t xml:space="preserve"> “</w:t>
+      </w:r>
+      <w:proofErr w:type="spellStart"/>
+      <w:r>
+        <w:t>Izracunat</w:t>
+      </w:r>
+      <w:proofErr w:type="spellEnd"/>
+      <w:r>
+        <w:t xml:space="preserve"> BMI” </w:t>
+      </w:r>
+      <w:proofErr w:type="spellStart"/>
+      <w:r>
+        <w:t>ce</w:t>
+      </w:r>
+      <w:proofErr w:type="spellEnd"/>
+      <w:r>
+        <w:t xml:space="preserve"> </w:t>
+      </w:r>
+      <w:proofErr w:type="spellStart"/>
+      <w:r>
+        <w:t>biti</w:t>
+      </w:r>
+      <w:proofErr w:type="spellEnd"/>
+      <w:r>
+        <w:t xml:space="preserve"> true </w:t>
+      </w:r>
+      <w:proofErr w:type="spellStart"/>
+      <w:r>
+        <w:t>samo</w:t>
+      </w:r>
+      <w:proofErr w:type="spellEnd"/>
+      <w:r>
+        <w:t xml:space="preserve"> </w:t>
+      </w:r>
+      <w:proofErr w:type="spellStart"/>
+      <w:r>
+        <w:t>ako</w:t>
+      </w:r>
+      <w:proofErr w:type="spellEnd"/>
+      <w:r>
+        <w:t xml:space="preserve"> sus vi </w:t>
+      </w:r>
+      <w:proofErr w:type="spellStart"/>
+      <w:r>
+        <w:t>uslovi</w:t>
+      </w:r>
+      <w:proofErr w:type="spellEnd"/>
+      <w:r>
+        <w:t xml:space="preserve"> true. Ako </w:t>
+      </w:r>
+      <w:proofErr w:type="spellStart"/>
+      <w:r>
+        <w:t>su</w:t>
+      </w:r>
+      <w:proofErr w:type="spellEnd"/>
+      <w:r>
+        <w:t xml:space="preserve"> </w:t>
+      </w:r>
+      <w:proofErr w:type="spellStart"/>
+      <w:r>
+        <w:t>svi</w:t>
+      </w:r>
+      <w:proofErr w:type="spellEnd"/>
+      <w:r>
+        <w:t xml:space="preserve"> </w:t>
+      </w:r>
+      <w:proofErr w:type="spellStart"/>
+      <w:r>
+        <w:t>uslovi</w:t>
+      </w:r>
+      <w:proofErr w:type="spellEnd"/>
+      <w:r>
+        <w:t xml:space="preserve"> true, </w:t>
+      </w:r>
+      <w:proofErr w:type="spellStart"/>
+      <w:r>
+        <w:t>onda</w:t>
+      </w:r>
+      <w:proofErr w:type="spellEnd"/>
+      <w:r>
+        <w:t xml:space="preserve"> </w:t>
+      </w:r>
+      <w:proofErr w:type="spellStart"/>
+      <w:r>
+        <w:t>ce</w:t>
+      </w:r>
+      <w:proofErr w:type="spellEnd"/>
+      <w:r>
+        <w:t xml:space="preserve"> </w:t>
+      </w:r>
+      <w:proofErr w:type="spellStart"/>
+      <w:r>
+        <w:t>samo</w:t>
+      </w:r>
+      <w:proofErr w:type="spellEnd"/>
+      <w:r>
+        <w:t xml:space="preserve"> </w:t>
+      </w:r>
+      <w:proofErr w:type="spellStart"/>
+      <w:r>
+        <w:t>tada</w:t>
+      </w:r>
+      <w:proofErr w:type="spellEnd"/>
+      <w:r>
+        <w:t xml:space="preserve"> </w:t>
+      </w:r>
+      <w:proofErr w:type="spellStart"/>
+      <w:r>
+        <w:t>radnja</w:t>
+      </w:r>
+      <w:proofErr w:type="spellEnd"/>
+      <w:r>
+        <w:t xml:space="preserve"> “Error </w:t>
+      </w:r>
+      <w:proofErr w:type="spellStart"/>
+      <w:r>
+        <w:t>poruka</w:t>
+      </w:r>
+      <w:proofErr w:type="spellEnd"/>
+      <w:r>
+        <w:t xml:space="preserve">” </w:t>
+      </w:r>
+      <w:proofErr w:type="spellStart"/>
+      <w:r>
+        <w:t>biti</w:t>
+      </w:r>
+      <w:proofErr w:type="spellEnd"/>
+      <w:r>
+        <w:t xml:space="preserve"> false. </w:t>
+      </w:r>
+      <w:proofErr w:type="spellStart"/>
+      <w:r>
+        <w:t>Sve</w:t>
+      </w:r>
+      <w:proofErr w:type="spellEnd"/>
+      <w:r>
+        <w:t xml:space="preserve"> </w:t>
+      </w:r>
+      <w:proofErr w:type="spellStart"/>
+      <w:r>
+        <w:t>kombinacije</w:t>
+      </w:r>
+      <w:proofErr w:type="spellEnd"/>
+      <w:r>
+        <w:t xml:space="preserve"> </w:t>
+      </w:r>
+      <w:proofErr w:type="spellStart"/>
+      <w:r>
+        <w:t>aktiviranja</w:t>
+      </w:r>
+      <w:proofErr w:type="spellEnd"/>
+      <w:r>
+        <w:t xml:space="preserve"> </w:t>
+      </w:r>
+      <w:proofErr w:type="spellStart"/>
+      <w:r>
+        <w:t>uslova</w:t>
+      </w:r>
+      <w:proofErr w:type="spellEnd"/>
+      <w:r>
+        <w:t xml:space="preserve"> </w:t>
+      </w:r>
+      <w:proofErr w:type="spellStart"/>
+      <w:r>
+        <w:t>su</w:t>
+      </w:r>
+      <w:proofErr w:type="spellEnd"/>
+      <w:r>
+        <w:t xml:space="preserve"> </w:t>
+      </w:r>
+      <w:proofErr w:type="spellStart"/>
+      <w:r>
+        <w:t>pokrivene</w:t>
+      </w:r>
+      <w:proofErr w:type="spellEnd"/>
+      <w:r>
+        <w:t xml:space="preserve">, </w:t>
+      </w:r>
+      <w:proofErr w:type="spellStart"/>
+      <w:r>
+        <w:t>ostvarujuci</w:t>
+      </w:r>
+      <w:proofErr w:type="spellEnd"/>
+      <w:r>
+        <w:t xml:space="preserve"> 100% </w:t>
+      </w:r>
+      <w:proofErr w:type="spellStart"/>
+      <w:r>
+        <w:t>pokrivenost</w:t>
+      </w:r>
+      <w:proofErr w:type="spellEnd"/>
+      <w:r>
+        <w:t xml:space="preserve">. </w:t>
+      </w:r>
+      <w:proofErr w:type="spellStart"/>
+      <w:r>
+        <w:t>Napravljena</w:t>
+      </w:r>
+      <w:proofErr w:type="spellEnd"/>
+      <w:r>
+        <w:t xml:space="preserve"> je </w:t>
+      </w:r>
+      <w:proofErr w:type="spellStart"/>
+      <w:r>
+        <w:t>i</w:t>
+      </w:r>
+      <w:proofErr w:type="spellEnd"/>
+      <w:r>
+        <w:t xml:space="preserve"> </w:t>
+      </w:r>
+      <w:proofErr w:type="spellStart"/>
+      <w:r>
+        <w:t>tabela</w:t>
+      </w:r>
+      <w:proofErr w:type="spellEnd"/>
+      <w:r>
+        <w:t xml:space="preserve"> </w:t>
+      </w:r>
+      <w:proofErr w:type="spellStart"/>
+      <w:r>
+        <w:t>sa</w:t>
+      </w:r>
+      <w:proofErr w:type="spellEnd"/>
+      <w:r>
+        <w:t xml:space="preserve"> </w:t>
+      </w:r>
+      <w:proofErr w:type="spellStart"/>
+      <w:r>
+        <w:t>ujedinjenim</w:t>
+      </w:r>
+      <w:proofErr w:type="spellEnd"/>
+      <w:r>
+        <w:t xml:space="preserve"> </w:t>
+      </w:r>
+      <w:proofErr w:type="spellStart"/>
+      <w:r>
+        <w:t>kolonama</w:t>
+      </w:r>
+      <w:proofErr w:type="spellEnd"/>
+      <w:r>
+        <w:t xml:space="preserve"> </w:t>
+      </w:r>
+      <w:proofErr w:type="spellStart"/>
+      <w:r>
+        <w:t>gdje</w:t>
+      </w:r>
+      <w:proofErr w:type="spellEnd"/>
+      <w:r>
+        <w:t xml:space="preserve"> </w:t>
+      </w:r>
+      <w:proofErr w:type="spellStart"/>
+      <w:r>
+        <w:t>su</w:t>
+      </w:r>
+      <w:proofErr w:type="spellEnd"/>
+      <w:r>
+        <w:t xml:space="preserve"> </w:t>
+      </w:r>
+      <w:proofErr w:type="spellStart"/>
+      <w:r>
+        <w:t>kolone</w:t>
+      </w:r>
+      <w:proofErr w:type="spellEnd"/>
+      <w:r>
+        <w:t xml:space="preserve"> </w:t>
+      </w:r>
+      <w:r>
+        <w:t xml:space="preserve">2 </w:t>
+      </w:r>
+      <w:proofErr w:type="spellStart"/>
+      <w:r>
+        <w:t>i</w:t>
+      </w:r>
+      <w:proofErr w:type="spellEnd"/>
+      <w:r>
+        <w:t xml:space="preserve"> 6 </w:t>
+      </w:r>
+      <w:proofErr w:type="spellStart"/>
+      <w:r>
+        <w:t>ujedinjene</w:t>
+      </w:r>
+      <w:proofErr w:type="spellEnd"/>
+      <w:r>
+        <w:t xml:space="preserve"> u </w:t>
+      </w:r>
+      <w:proofErr w:type="spellStart"/>
+      <w:r>
+        <w:t>kolonu</w:t>
+      </w:r>
+      <w:proofErr w:type="spellEnd"/>
+      <w:r>
+        <w:t xml:space="preserve"> 2, </w:t>
+      </w:r>
+      <w:proofErr w:type="spellStart"/>
+      <w:r>
+        <w:t>kolona</w:t>
+      </w:r>
+      <w:proofErr w:type="spellEnd"/>
+      <w:r>
+        <w:t xml:space="preserve"> 3 </w:t>
+      </w:r>
+      <w:proofErr w:type="spellStart"/>
+      <w:r>
+        <w:t>i</w:t>
+      </w:r>
+      <w:proofErr w:type="spellEnd"/>
+      <w:r>
+        <w:t xml:space="preserve"> 4 u </w:t>
+      </w:r>
+      <w:proofErr w:type="spellStart"/>
+      <w:r>
+        <w:t>kolonu</w:t>
+      </w:r>
+      <w:proofErr w:type="spellEnd"/>
+      <w:r>
+        <w:t xml:space="preserve"> 3, kolona5 </w:t>
+      </w:r>
+      <w:proofErr w:type="spellStart"/>
+      <w:r>
+        <w:t>i</w:t>
+      </w:r>
+      <w:proofErr w:type="spellEnd"/>
+      <w:r>
+        <w:t xml:space="preserve"> 7 u </w:t>
+      </w:r>
+      <w:proofErr w:type="spellStart"/>
+      <w:r>
+        <w:t>kolonu</w:t>
+      </w:r>
+      <w:proofErr w:type="spellEnd"/>
+      <w:r>
+        <w:t xml:space="preserve"> 4</w:t>
+      </w:r>
+      <w:r>
+        <w:t xml:space="preserve">, </w:t>
+      </w:r>
+      <w:proofErr w:type="spellStart"/>
+      <w:r>
+        <w:t>kolona</w:t>
+      </w:r>
+      <w:proofErr w:type="spellEnd"/>
+      <w:r>
+        <w:t xml:space="preserve"> 8 </w:t>
+      </w:r>
+      <w:proofErr w:type="spellStart"/>
+      <w:r>
+        <w:t>postaje</w:t>
+      </w:r>
+      <w:proofErr w:type="spellEnd"/>
+      <w:r>
+        <w:t xml:space="preserve"> </w:t>
+      </w:r>
+      <w:proofErr w:type="spellStart"/>
+      <w:r>
+        <w:t>kolona</w:t>
+      </w:r>
+      <w:proofErr w:type="spellEnd"/>
+      <w:r>
+        <w:t xml:space="preserve"> 5</w:t>
+      </w:r>
+      <w:r>
+        <w:t>.</w:t>
+      </w:r>
+    </w:p>
     <w:p>
       <w:r>
         <w:br w:type="page"/>

</xml_diff>

<commit_message>
dodan test case za error guessing
</commit_message>
<xml_diff>
--- a/FM_grupa_500_zadatak_1.docx
+++ b/FM_grupa_500_zadatak_1.docx
@@ -120,7 +120,7 @@
           <w:r>
             <w:fldChar w:fldCharType="separate"/>
           </w:r>
-          <w:hyperlink w:anchor="_Toc218269469" w:history="1">
+          <w:hyperlink w:anchor="_Toc218439777" w:history="1">
             <w:r>
               <w:rPr>
                 <w:rStyle w:val="Hyperlink"/>
@@ -147,7 +147,7 @@
                 <w:noProof/>
                 <w:webHidden/>
               </w:rPr>
-              <w:instrText xml:space="preserve"> PAGEREF _Toc218269469 \h </w:instrText>
+              <w:instrText xml:space="preserve"> PAGEREF _Toc218439777 \h </w:instrText>
             </w:r>
             <w:r>
               <w:rPr>
@@ -189,7 +189,7 @@
               <w:noProof/>
             </w:rPr>
           </w:pPr>
-          <w:hyperlink w:anchor="_Toc218269470" w:history="1">
+          <w:hyperlink w:anchor="_Toc218439778" w:history="1">
             <w:r>
               <w:rPr>
                 <w:rStyle w:val="Hyperlink"/>
@@ -216,7 +216,7 @@
                 <w:noProof/>
                 <w:webHidden/>
               </w:rPr>
-              <w:instrText xml:space="preserve"> PAGEREF _Toc218269470 \h </w:instrText>
+              <w:instrText xml:space="preserve"> PAGEREF _Toc218439778 \h </w:instrText>
             </w:r>
             <w:r>
               <w:rPr>
@@ -258,7 +258,7 @@
               <w:noProof/>
             </w:rPr>
           </w:pPr>
-          <w:hyperlink w:anchor="_Toc218269471" w:history="1">
+          <w:hyperlink w:anchor="_Toc218439779" w:history="1">
             <w:r>
               <w:rPr>
                 <w:rStyle w:val="Hyperlink"/>
@@ -285,7 +285,7 @@
                 <w:noProof/>
                 <w:webHidden/>
               </w:rPr>
-              <w:instrText xml:space="preserve"> PAGEREF _Toc218269471 \h </w:instrText>
+              <w:instrText xml:space="preserve"> PAGEREF _Toc218439779 \h </w:instrText>
             </w:r>
             <w:r>
               <w:rPr>
@@ -305,7 +305,7 @@
                 <w:noProof/>
                 <w:webHidden/>
               </w:rPr>
-              <w:t>4</w:t>
+              <w:t>5</w:t>
             </w:r>
             <w:r>
               <w:rPr>
@@ -327,7 +327,7 @@
               <w:noProof/>
             </w:rPr>
           </w:pPr>
-          <w:hyperlink w:anchor="_Toc218269472" w:history="1">
+          <w:hyperlink w:anchor="_Toc218439780" w:history="1">
             <w:r>
               <w:rPr>
                 <w:rStyle w:val="Hyperlink"/>
@@ -354,7 +354,7 @@
                 <w:noProof/>
                 <w:webHidden/>
               </w:rPr>
-              <w:instrText xml:space="preserve"> PAGEREF _Toc218269472 \h </w:instrText>
+              <w:instrText xml:space="preserve"> PAGEREF _Toc218439780 \h </w:instrText>
             </w:r>
             <w:r>
               <w:rPr>
@@ -374,7 +374,7 @@
                 <w:noProof/>
                 <w:webHidden/>
               </w:rPr>
-              <w:t>5</w:t>
+              <w:t>6</w:t>
             </w:r>
             <w:r>
               <w:rPr>
@@ -396,7 +396,7 @@
               <w:noProof/>
             </w:rPr>
           </w:pPr>
-          <w:hyperlink w:anchor="_Toc218269473" w:history="1">
+          <w:hyperlink w:anchor="_Toc218439781" w:history="1">
             <w:r>
               <w:rPr>
                 <w:rStyle w:val="Hyperlink"/>
@@ -423,7 +423,7 @@
                 <w:noProof/>
                 <w:webHidden/>
               </w:rPr>
-              <w:instrText xml:space="preserve"> PAGEREF _Toc218269473 \h </w:instrText>
+              <w:instrText xml:space="preserve"> PAGEREF _Toc218439781 \h </w:instrText>
             </w:r>
             <w:r>
               <w:rPr>
@@ -443,7 +443,7 @@
                 <w:noProof/>
                 <w:webHidden/>
               </w:rPr>
-              <w:t>6</w:t>
+              <w:t>7</w:t>
             </w:r>
             <w:r>
               <w:rPr>
@@ -465,7 +465,7 @@
               <w:noProof/>
             </w:rPr>
           </w:pPr>
-          <w:hyperlink w:anchor="_Toc218269474" w:history="1">
+          <w:hyperlink w:anchor="_Toc218439782" w:history="1">
             <w:r>
               <w:rPr>
                 <w:rStyle w:val="Hyperlink"/>
@@ -492,7 +492,7 @@
                 <w:noProof/>
                 <w:webHidden/>
               </w:rPr>
-              <w:instrText xml:space="preserve"> PAGEREF _Toc218269474 \h </w:instrText>
+              <w:instrText xml:space="preserve"> PAGEREF _Toc218439782 \h </w:instrText>
             </w:r>
             <w:r>
               <w:rPr>
@@ -512,7 +512,7 @@
                 <w:noProof/>
                 <w:webHidden/>
               </w:rPr>
-              <w:t>6</w:t>
+              <w:t>8</w:t>
             </w:r>
             <w:r>
               <w:rPr>
@@ -534,7 +534,7 @@
               <w:noProof/>
             </w:rPr>
           </w:pPr>
-          <w:hyperlink w:anchor="_Toc218269475" w:history="1">
+          <w:hyperlink w:anchor="_Toc218439783" w:history="1">
             <w:r>
               <w:rPr>
                 <w:rStyle w:val="Hyperlink"/>
@@ -561,7 +561,7 @@
                 <w:noProof/>
                 <w:webHidden/>
               </w:rPr>
-              <w:instrText xml:space="preserve"> PAGEREF _Toc218269475 \h </w:instrText>
+              <w:instrText xml:space="preserve"> PAGEREF _Toc218439783 \h </w:instrText>
             </w:r>
             <w:r>
               <w:rPr>
@@ -581,7 +581,7 @@
                 <w:noProof/>
                 <w:webHidden/>
               </w:rPr>
-              <w:t>8</w:t>
+              <w:t>9</w:t>
             </w:r>
             <w:r>
               <w:rPr>
@@ -603,7 +603,7 @@
               <w:noProof/>
             </w:rPr>
           </w:pPr>
-          <w:hyperlink w:anchor="_Toc218269476" w:history="1">
+          <w:hyperlink w:anchor="_Toc218439784" w:history="1">
             <w:r>
               <w:rPr>
                 <w:rStyle w:val="Hyperlink"/>
@@ -630,7 +630,7 @@
                 <w:noProof/>
                 <w:webHidden/>
               </w:rPr>
-              <w:instrText xml:space="preserve"> PAGEREF _Toc218269476 \h </w:instrText>
+              <w:instrText xml:space="preserve"> PAGEREF _Toc218439784 \h </w:instrText>
             </w:r>
             <w:r>
               <w:rPr>
@@ -650,7 +650,7 @@
                 <w:noProof/>
                 <w:webHidden/>
               </w:rPr>
-              <w:t>9</w:t>
+              <w:t>10</w:t>
             </w:r>
             <w:r>
               <w:rPr>
@@ -672,7 +672,7 @@
               <w:noProof/>
             </w:rPr>
           </w:pPr>
-          <w:hyperlink w:anchor="_Toc218269477" w:history="1">
+          <w:hyperlink w:anchor="_Toc218439785" w:history="1">
             <w:r>
               <w:rPr>
                 <w:rStyle w:val="Hyperlink"/>
@@ -699,7 +699,7 @@
                 <w:noProof/>
                 <w:webHidden/>
               </w:rPr>
-              <w:instrText xml:space="preserve"> PAGEREF _Toc218269477 \h </w:instrText>
+              <w:instrText xml:space="preserve"> PAGEREF _Toc218439785 \h </w:instrText>
             </w:r>
             <w:r>
               <w:rPr>
@@ -719,7 +719,7 @@
                 <w:noProof/>
                 <w:webHidden/>
               </w:rPr>
-              <w:t>10</w:t>
+              <w:t>11</w:t>
             </w:r>
             <w:r>
               <w:rPr>
@@ -756,7 +756,7 @@
         <w:pStyle w:val="Heading1"/>
         <w:jc w:val="center"/>
       </w:pPr>
-      <w:bookmarkStart w:id="0" w:name="_Toc218269469"/>
+      <w:bookmarkStart w:id="0" w:name="_Toc218439777"/>
       <w:proofErr w:type="spellStart"/>
       <w:r>
         <w:lastRenderedPageBreak/>
@@ -1083,7 +1083,7 @@
         <w:pStyle w:val="Heading1"/>
         <w:jc w:val="center"/>
       </w:pPr>
-      <w:bookmarkStart w:id="1" w:name="_Toc218269470"/>
+      <w:bookmarkStart w:id="1" w:name="_Toc218439778"/>
       <w:proofErr w:type="spellStart"/>
       <w:r>
         <w:lastRenderedPageBreak/>
@@ -3074,7 +3074,7 @@
         <w:pStyle w:val="Heading1"/>
         <w:jc w:val="center"/>
       </w:pPr>
-      <w:bookmarkStart w:id="2" w:name="_Toc218269471"/>
+      <w:bookmarkStart w:id="2" w:name="_Toc218439779"/>
       <w:r>
         <w:lastRenderedPageBreak/>
         <w:t xml:space="preserve">Analiza </w:t>
@@ -3682,7 +3682,7 @@
         <w:pStyle w:val="Heading1"/>
         <w:jc w:val="center"/>
       </w:pPr>
-      <w:bookmarkStart w:id="3" w:name="_Toc218269472"/>
+      <w:bookmarkStart w:id="3" w:name="_Toc218439780"/>
       <w:proofErr w:type="spellStart"/>
       <w:r>
         <w:t>Testiranje</w:t>
@@ -5819,7 +5819,7 @@
         <w:pStyle w:val="Heading1"/>
         <w:jc w:val="center"/>
       </w:pPr>
-      <w:bookmarkStart w:id="5" w:name="_Toc218269473"/>
+      <w:bookmarkStart w:id="5" w:name="_Toc218439781"/>
       <w:proofErr w:type="spellStart"/>
       <w:r>
         <w:lastRenderedPageBreak/>
@@ -7130,7 +7130,7 @@
         <w:pStyle w:val="Heading1"/>
         <w:jc w:val="center"/>
       </w:pPr>
-      <w:bookmarkStart w:id="6" w:name="_Toc218269474"/>
+      <w:bookmarkStart w:id="6" w:name="_Toc218439782"/>
       <w:proofErr w:type="spellStart"/>
       <w:r>
         <w:lastRenderedPageBreak/>
@@ -8155,7 +8155,7 @@
         <w:pStyle w:val="Heading1"/>
         <w:jc w:val="center"/>
       </w:pPr>
-      <w:bookmarkStart w:id="7" w:name="_Toc218269475"/>
+      <w:bookmarkStart w:id="7" w:name="_Toc218439783"/>
       <w:proofErr w:type="spellStart"/>
       <w:r>
         <w:t>Testiranje</w:t>
@@ -9090,10 +9090,7 @@
       </w:r>
       <w:proofErr w:type="spellStart"/>
       <w:r>
-        <w:t>on</w:t>
-      </w:r>
-      <w:r>
-        <w:t>a</w:t>
+        <w:t>ona</w:t>
       </w:r>
       <w:proofErr w:type="spellEnd"/>
       <w:r>
@@ -9121,13 +9118,7 @@
       </w:r>
       <w:proofErr w:type="spellEnd"/>
       <w:r>
-        <w:t>.</w:t>
-      </w:r>
-      <w:r>
-        <w:t xml:space="preserve"> </w:t>
-      </w:r>
-      <w:r>
-        <w:t xml:space="preserve">Da bi se </w:t>
+        <w:t xml:space="preserve">. Da bi se </w:t>
       </w:r>
       <w:proofErr w:type="spellStart"/>
       <w:r>
@@ -9255,7 +9246,7 @@
         <w:pStyle w:val="Heading1"/>
         <w:jc w:val="center"/>
       </w:pPr>
-      <w:bookmarkStart w:id="8" w:name="_Toc218269476"/>
+      <w:bookmarkStart w:id="8" w:name="_Toc218439784"/>
       <w:proofErr w:type="spellStart"/>
       <w:r>
         <w:t>Pogadjanje</w:t>
@@ -10103,6 +10094,111 @@
           </w:p>
         </w:tc>
       </w:tr>
+      <w:tr>
+        <w:tc>
+          <w:tcPr>
+            <w:cnfStyle w:val="001000000000" w:firstRow="0" w:lastRow="0" w:firstColumn="1" w:lastColumn="0" w:oddVBand="0" w:evenVBand="0" w:oddHBand="0" w:evenHBand="0" w:firstRowFirstColumn="0" w:firstRowLastColumn="0" w:lastRowFirstColumn="0" w:lastRowLastColumn="0"/>
+            <w:tcW w:w="1075" w:type="dxa"/>
+            <w:vAlign w:val="center"/>
+          </w:tcPr>
+          <w:p>
+            <w:pPr>
+              <w:jc w:val="center"/>
+            </w:pPr>
+            <w:r>
+              <w:t>8</w:t>
+            </w:r>
+          </w:p>
+        </w:tc>
+        <w:tc>
+          <w:tcPr>
+            <w:tcW w:w="4050" w:type="dxa"/>
+            <w:vAlign w:val="center"/>
+          </w:tcPr>
+          <w:p>
+            <w:pPr>
+              <w:jc w:val="center"/>
+              <w:cnfStyle w:val="000000000000" w:firstRow="0" w:lastRow="0" w:firstColumn="0" w:lastColumn="0" w:oddVBand="0" w:evenVBand="0" w:oddHBand="0" w:evenHBand="0" w:firstRowFirstColumn="0" w:firstRowLastColumn="0" w:lastRowFirstColumn="0" w:lastRowLastColumn="0"/>
+            </w:pPr>
+            <w:proofErr w:type="spellStart"/>
+            <w:r>
+              <w:t>Mijenjanje</w:t>
+            </w:r>
+            <w:proofErr w:type="spellEnd"/>
+            <w:r>
+              <w:t xml:space="preserve"> </w:t>
+            </w:r>
+            <w:proofErr w:type="spellStart"/>
+            <w:r>
+              <w:t>parametara</w:t>
+            </w:r>
+            <w:proofErr w:type="spellEnd"/>
+            <w:r>
+              <w:t xml:space="preserve"> u URL </w:t>
+            </w:r>
+            <w:proofErr w:type="spellStart"/>
+            <w:r>
+              <w:t>polju</w:t>
+            </w:r>
+            <w:proofErr w:type="spellEnd"/>
+            <w:r>
+              <w:t xml:space="preserve"> browser-a</w:t>
+            </w:r>
+          </w:p>
+        </w:tc>
+        <w:tc>
+          <w:tcPr>
+            <w:tcW w:w="4225" w:type="dxa"/>
+            <w:vAlign w:val="center"/>
+          </w:tcPr>
+          <w:p>
+            <w:pPr>
+              <w:jc w:val="center"/>
+              <w:cnfStyle w:val="000000000000" w:firstRow="0" w:lastRow="0" w:firstColumn="0" w:lastColumn="0" w:oddVBand="0" w:evenVBand="0" w:oddHBand="0" w:evenHBand="0" w:firstRowFirstColumn="0" w:firstRowLastColumn="0" w:lastRowFirstColumn="0" w:lastRowLastColumn="0"/>
+            </w:pPr>
+            <w:proofErr w:type="spellStart"/>
+            <w:r>
+              <w:t>Unijeti</w:t>
+            </w:r>
+            <w:proofErr w:type="spellEnd"/>
+            <w:r>
+              <w:t xml:space="preserve"> &amp;</w:t>
+            </w:r>
+            <w:proofErr w:type="spellStart"/>
+            <w:r>
+              <w:t>csex</w:t>
+            </w:r>
+            <w:proofErr w:type="spellEnd"/>
+            <w:r>
+              <w:t>=g</w:t>
+            </w:r>
+            <w:r>
+              <w:t xml:space="preserve"> </w:t>
+            </w:r>
+            <w:proofErr w:type="spellStart"/>
+            <w:r>
+              <w:t>ili</w:t>
+            </w:r>
+            <w:proofErr w:type="spellEnd"/>
+            <w:r>
+              <w:t xml:space="preserve"> &amp;</w:t>
+            </w:r>
+            <w:proofErr w:type="spellStart"/>
+            <w:r>
+              <w:t>cheightmeter</w:t>
+            </w:r>
+            <w:proofErr w:type="spellEnd"/>
+            <w:r>
+              <w:t>=</w:t>
+            </w:r>
+            <w:proofErr w:type="spellStart"/>
+            <w:r>
+              <w:t>abc</w:t>
+            </w:r>
+            <w:proofErr w:type="spellEnd"/>
+          </w:p>
+        </w:tc>
+      </w:tr>
     </w:tbl>
     <w:p/>
     <w:p>
@@ -10115,7 +10211,7 @@
         <w:pStyle w:val="Heading1"/>
         <w:jc w:val="center"/>
       </w:pPr>
-      <w:bookmarkStart w:id="9" w:name="_Toc218269477"/>
+      <w:bookmarkStart w:id="9" w:name="_Toc218439785"/>
       <w:proofErr w:type="spellStart"/>
       <w:r>
         <w:lastRenderedPageBreak/>

</xml_diff>